<commit_message>
add 05 chapter pdf
</commit_message>
<xml_diff>
--- a/重新开始未完成的工作/05-分支管理.docx
+++ b/重新开始未完成的工作/05-分支管理.docx
@@ -2039,9 +2039,430 @@
           <w:szCs w:val="27"/>
           <w:shd w:val="clear" w:color="auto" w:fill="F9FAFB"/>
         </w:rPr>
-        <w:t>标记出不同分支的内容，我们修改</w:t>
-      </w:r>
-      <w:r>
+        <w:t>标记出不同分支的内容，我们修改后保存：</w:t>
+      </w:r>
+    </w:p>
+    <w:p>
+      <w:pPr>
+        <w:autoSpaceDE w:val="0"/>
+        <w:autoSpaceDN w:val="0"/>
+        <w:adjustRightInd w:val="0"/>
+        <w:jc w:val="left"/>
+        <w:rPr>
+          <w:rFonts w:ascii="Lucida Console" w:hAnsi="Lucida Console" w:cs="Lucida Console"/>
+          <w:color w:val="00BFBF"/>
+          <w:kern w:val="0"/>
+          <w:sz w:val="18"/>
+          <w:szCs w:val="18"/>
+        </w:rPr>
+      </w:pPr>
+      <w:proofErr w:type="spellStart"/>
+      <w:r>
+        <w:rPr>
+          <w:rFonts w:ascii="Lucida Console" w:hAnsi="Lucida Console" w:cs="Lucida Console"/>
+          <w:color w:val="00BF00"/>
+          <w:kern w:val="0"/>
+          <w:sz w:val="18"/>
+          <w:szCs w:val="18"/>
+        </w:rPr>
+        <w:t>admin@zebin</w:t>
+      </w:r>
+      <w:proofErr w:type="spellEnd"/>
+      <w:r>
+        <w:rPr>
+          <w:rFonts w:ascii="Lucida Console" w:hAnsi="Lucida Console" w:cs="Lucida Console"/>
+          <w:color w:val="00BF00"/>
+          <w:kern w:val="0"/>
+          <w:sz w:val="18"/>
+          <w:szCs w:val="18"/>
+        </w:rPr>
+        <w:t xml:space="preserve"> </w:t>
+      </w:r>
+      <w:r>
+        <w:rPr>
+          <w:rFonts w:ascii="Lucida Console" w:hAnsi="Lucida Console" w:cs="Lucida Console"/>
+          <w:color w:val="BF00BF"/>
+          <w:kern w:val="0"/>
+          <w:sz w:val="18"/>
+          <w:szCs w:val="18"/>
+        </w:rPr>
+        <w:t xml:space="preserve">MINGW64 </w:t>
+      </w:r>
+      <w:r>
+        <w:rPr>
+          <w:rFonts w:ascii="Lucida Console" w:hAnsi="Lucida Console" w:cs="Lucida Console"/>
+          <w:color w:val="BFBF00"/>
+          <w:kern w:val="0"/>
+          <w:sz w:val="18"/>
+          <w:szCs w:val="18"/>
+        </w:rPr>
+        <w:t>/d/</w:t>
+      </w:r>
+      <w:proofErr w:type="spellStart"/>
+      <w:r>
+        <w:rPr>
+          <w:rFonts w:ascii="Lucida Console" w:hAnsi="Lucida Console" w:cs="Lucida Console"/>
+          <w:color w:val="BFBF00"/>
+          <w:kern w:val="0"/>
+          <w:sz w:val="18"/>
+          <w:szCs w:val="18"/>
+        </w:rPr>
+        <w:t>BlueTestTry</w:t>
+      </w:r>
+      <w:proofErr w:type="spellEnd"/>
+      <w:r>
+        <w:rPr>
+          <w:rFonts w:ascii="Lucida Console" w:hAnsi="Lucida Console" w:cs="Lucida Console"/>
+          <w:color w:val="BFBF00"/>
+          <w:kern w:val="0"/>
+          <w:sz w:val="18"/>
+          <w:szCs w:val="18"/>
+        </w:rPr>
+        <w:t>/</w:t>
+      </w:r>
+      <w:proofErr w:type="spellStart"/>
+      <w:r>
+        <w:rPr>
+          <w:rFonts w:ascii="Lucida Console" w:hAnsi="Lucida Console" w:cs="Lucida Console"/>
+          <w:color w:val="BFBF00"/>
+          <w:kern w:val="0"/>
+          <w:sz w:val="18"/>
+          <w:szCs w:val="18"/>
+        </w:rPr>
+        <w:t>bluetooth</w:t>
+      </w:r>
+      <w:proofErr w:type="spellEnd"/>
+      <w:r>
+        <w:rPr>
+          <w:rFonts w:ascii="Lucida Console" w:hAnsi="Lucida Console" w:cs="Lucida Console"/>
+          <w:color w:val="00BFBF"/>
+          <w:kern w:val="0"/>
+          <w:sz w:val="18"/>
+          <w:szCs w:val="18"/>
+        </w:rPr>
+        <w:t xml:space="preserve"> (</w:t>
+      </w:r>
+      <w:proofErr w:type="spellStart"/>
+      <w:r>
+        <w:rPr>
+          <w:rFonts w:ascii="Lucida Console" w:hAnsi="Lucida Console" w:cs="Lucida Console"/>
+          <w:color w:val="00BFBF"/>
+          <w:kern w:val="0"/>
+          <w:sz w:val="18"/>
+          <w:szCs w:val="18"/>
+        </w:rPr>
+        <w:t>master|MERGING</w:t>
+      </w:r>
+      <w:proofErr w:type="spellEnd"/>
+      <w:r>
+        <w:rPr>
+          <w:rFonts w:ascii="Lucida Console" w:hAnsi="Lucida Console" w:cs="Lucida Console"/>
+          <w:color w:val="00BFBF"/>
+          <w:kern w:val="0"/>
+          <w:sz w:val="18"/>
+          <w:szCs w:val="18"/>
+        </w:rPr>
+        <w:t>)</w:t>
+      </w:r>
+    </w:p>
+    <w:p>
+      <w:pPr>
+        <w:autoSpaceDE w:val="0"/>
+        <w:autoSpaceDN w:val="0"/>
+        <w:adjustRightInd w:val="0"/>
+        <w:jc w:val="left"/>
+        <w:rPr>
+          <w:rFonts w:ascii="Lucida Console" w:hAnsi="Lucida Console" w:cs="Lucida Console"/>
+          <w:kern w:val="0"/>
+          <w:sz w:val="18"/>
+          <w:szCs w:val="18"/>
+        </w:rPr>
+      </w:pPr>
+      <w:r>
+        <w:rPr>
+          <w:rFonts w:ascii="Lucida Console" w:hAnsi="Lucida Console" w:cs="Lucida Console"/>
+          <w:kern w:val="0"/>
+          <w:sz w:val="18"/>
+          <w:szCs w:val="18"/>
+        </w:rPr>
+        <w:t>$ cat readme.txt</w:t>
+      </w:r>
+    </w:p>
+    <w:p>
+      <w:pPr>
+        <w:autoSpaceDE w:val="0"/>
+        <w:autoSpaceDN w:val="0"/>
+        <w:adjustRightInd w:val="0"/>
+        <w:jc w:val="left"/>
+        <w:rPr>
+          <w:rFonts w:ascii="Lucida Console" w:hAnsi="Lucida Console" w:cs="Lucida Console"/>
+          <w:kern w:val="0"/>
+          <w:sz w:val="18"/>
+          <w:szCs w:val="18"/>
+        </w:rPr>
+      </w:pPr>
+      <w:proofErr w:type="spellStart"/>
+      <w:r>
+        <w:rPr>
+          <w:rFonts w:ascii="Lucida Console" w:hAnsi="Lucida Console" w:cs="Lucida Console"/>
+          <w:kern w:val="0"/>
+          <w:sz w:val="18"/>
+          <w:szCs w:val="18"/>
+        </w:rPr>
+        <w:t>Git</w:t>
+      </w:r>
+      <w:proofErr w:type="spellEnd"/>
+      <w:r>
+        <w:rPr>
+          <w:rFonts w:ascii="Lucida Console" w:hAnsi="Lucida Console" w:cs="Lucida Console"/>
+          <w:kern w:val="0"/>
+          <w:sz w:val="18"/>
+          <w:szCs w:val="18"/>
+        </w:rPr>
+        <w:t xml:space="preserve"> is a distributed version control system</w:t>
+      </w:r>
+    </w:p>
+    <w:p>
+      <w:pPr>
+        <w:autoSpaceDE w:val="0"/>
+        <w:autoSpaceDN w:val="0"/>
+        <w:adjustRightInd w:val="0"/>
+        <w:jc w:val="left"/>
+        <w:rPr>
+          <w:rFonts w:ascii="Lucida Console" w:hAnsi="Lucida Console" w:cs="Lucida Console"/>
+          <w:kern w:val="0"/>
+          <w:sz w:val="18"/>
+          <w:szCs w:val="18"/>
+        </w:rPr>
+      </w:pPr>
+      <w:proofErr w:type="spellStart"/>
+      <w:r>
+        <w:rPr>
+          <w:rFonts w:ascii="Lucida Console" w:hAnsi="Lucida Console" w:cs="Lucida Console"/>
+          <w:kern w:val="0"/>
+          <w:sz w:val="18"/>
+          <w:szCs w:val="18"/>
+        </w:rPr>
+        <w:t>Git</w:t>
+      </w:r>
+      <w:proofErr w:type="spellEnd"/>
+      <w:r>
+        <w:rPr>
+          <w:rFonts w:ascii="Lucida Console" w:hAnsi="Lucida Console" w:cs="Lucida Console"/>
+          <w:kern w:val="0"/>
+          <w:sz w:val="18"/>
+          <w:szCs w:val="18"/>
+        </w:rPr>
+        <w:t xml:space="preserve"> is free software distributed under the GPL</w:t>
+      </w:r>
+    </w:p>
+    <w:p>
+      <w:pPr>
+        <w:autoSpaceDE w:val="0"/>
+        <w:autoSpaceDN w:val="0"/>
+        <w:adjustRightInd w:val="0"/>
+        <w:jc w:val="left"/>
+        <w:rPr>
+          <w:rFonts w:ascii="Lucida Console" w:hAnsi="Lucida Console" w:cs="Lucida Console"/>
+          <w:kern w:val="0"/>
+          <w:sz w:val="18"/>
+          <w:szCs w:val="18"/>
+        </w:rPr>
+      </w:pPr>
+      <w:proofErr w:type="spellStart"/>
+      <w:r>
+        <w:rPr>
+          <w:rFonts w:ascii="Lucida Console" w:hAnsi="Lucida Console" w:cs="Lucida Console"/>
+          <w:kern w:val="0"/>
+          <w:sz w:val="18"/>
+          <w:szCs w:val="18"/>
+        </w:rPr>
+        <w:t>Git</w:t>
+      </w:r>
+      <w:proofErr w:type="spellEnd"/>
+      <w:r>
+        <w:rPr>
+          <w:rFonts w:ascii="Lucida Console" w:hAnsi="Lucida Console" w:cs="Lucida Console"/>
+          <w:kern w:val="0"/>
+          <w:sz w:val="18"/>
+          <w:szCs w:val="18"/>
+        </w:rPr>
+        <w:t xml:space="preserve"> has a mutable index called stage.</w:t>
+      </w:r>
+    </w:p>
+    <w:p>
+      <w:pPr>
+        <w:autoSpaceDE w:val="0"/>
+        <w:autoSpaceDN w:val="0"/>
+        <w:adjustRightInd w:val="0"/>
+        <w:jc w:val="left"/>
+        <w:rPr>
+          <w:rFonts w:ascii="Lucida Console" w:hAnsi="Lucida Console" w:cs="Lucida Console"/>
+          <w:kern w:val="0"/>
+          <w:sz w:val="18"/>
+          <w:szCs w:val="18"/>
+        </w:rPr>
+      </w:pPr>
+      <w:proofErr w:type="spellStart"/>
+      <w:r>
+        <w:rPr>
+          <w:rFonts w:ascii="Lucida Console" w:hAnsi="Lucida Console" w:cs="Lucida Console"/>
+          <w:kern w:val="0"/>
+          <w:sz w:val="18"/>
+          <w:szCs w:val="18"/>
+        </w:rPr>
+        <w:t>Git</w:t>
+      </w:r>
+      <w:proofErr w:type="spellEnd"/>
+      <w:r>
+        <w:rPr>
+          <w:rFonts w:ascii="Lucida Console" w:hAnsi="Lucida Console" w:cs="Lucida Console"/>
+          <w:kern w:val="0"/>
+          <w:sz w:val="18"/>
+          <w:szCs w:val="18"/>
+        </w:rPr>
+        <w:t xml:space="preserve"> tracks changes of files.</w:t>
+      </w:r>
+    </w:p>
+    <w:p>
+      <w:pPr>
+        <w:autoSpaceDE w:val="0"/>
+        <w:autoSpaceDN w:val="0"/>
+        <w:adjustRightInd w:val="0"/>
+        <w:jc w:val="left"/>
+        <w:rPr>
+          <w:rFonts w:ascii="Lucida Console" w:hAnsi="Lucida Console" w:cs="Lucida Console"/>
+          <w:kern w:val="0"/>
+          <w:sz w:val="18"/>
+          <w:szCs w:val="18"/>
+        </w:rPr>
+      </w:pPr>
+      <w:r>
+        <w:rPr>
+          <w:rFonts w:ascii="Lucida Console" w:hAnsi="Lucida Console" w:cs="Lucida Console"/>
+          <w:kern w:val="0"/>
+          <w:sz w:val="18"/>
+          <w:szCs w:val="18"/>
+        </w:rPr>
+        <w:t>&lt;&lt;&lt;&lt;&lt;&lt;&lt; HEAD</w:t>
+      </w:r>
+    </w:p>
+    <w:p>
+      <w:pPr>
+        <w:autoSpaceDE w:val="0"/>
+        <w:autoSpaceDN w:val="0"/>
+        <w:adjustRightInd w:val="0"/>
+        <w:jc w:val="left"/>
+        <w:rPr>
+          <w:rFonts w:ascii="Lucida Console" w:hAnsi="Lucida Console" w:cs="Lucida Console"/>
+          <w:kern w:val="0"/>
+          <w:sz w:val="18"/>
+          <w:szCs w:val="18"/>
+        </w:rPr>
+      </w:pPr>
+      <w:proofErr w:type="spellStart"/>
+      <w:r>
+        <w:rPr>
+          <w:rFonts w:ascii="Lucida Console" w:hAnsi="Lucida Console" w:cs="Lucida Console"/>
+          <w:kern w:val="0"/>
+          <w:sz w:val="18"/>
+          <w:szCs w:val="18"/>
+        </w:rPr>
+        <w:t>Greating</w:t>
+      </w:r>
+      <w:proofErr w:type="spellEnd"/>
+      <w:r>
+        <w:rPr>
+          <w:rFonts w:ascii="Lucida Console" w:hAnsi="Lucida Console" w:cs="Lucida Console"/>
+          <w:kern w:val="0"/>
+          <w:sz w:val="18"/>
+          <w:szCs w:val="18"/>
+        </w:rPr>
+        <w:t xml:space="preserve"> a new branch is quick &amp; simple.</w:t>
+      </w:r>
+    </w:p>
+    <w:p>
+      <w:pPr>
+        <w:autoSpaceDE w:val="0"/>
+        <w:autoSpaceDN w:val="0"/>
+        <w:adjustRightInd w:val="0"/>
+        <w:jc w:val="left"/>
+        <w:rPr>
+          <w:rFonts w:ascii="Lucida Console" w:hAnsi="Lucida Console" w:cs="Lucida Console"/>
+          <w:kern w:val="0"/>
+          <w:sz w:val="18"/>
+          <w:szCs w:val="18"/>
+        </w:rPr>
+      </w:pPr>
+      <w:r>
+        <w:rPr>
+          <w:rFonts w:ascii="Lucida Console" w:hAnsi="Lucida Console" w:cs="Lucida Console"/>
+          <w:kern w:val="0"/>
+          <w:sz w:val="18"/>
+          <w:szCs w:val="18"/>
+        </w:rPr>
+        <w:t>=======</w:t>
+      </w:r>
+    </w:p>
+    <w:p>
+      <w:pPr>
+        <w:autoSpaceDE w:val="0"/>
+        <w:autoSpaceDN w:val="0"/>
+        <w:adjustRightInd w:val="0"/>
+        <w:jc w:val="left"/>
+        <w:rPr>
+          <w:rFonts w:ascii="Lucida Console" w:hAnsi="Lucida Console" w:cs="Lucida Console"/>
+          <w:kern w:val="0"/>
+          <w:sz w:val="18"/>
+          <w:szCs w:val="18"/>
+        </w:rPr>
+      </w:pPr>
+      <w:proofErr w:type="spellStart"/>
+      <w:r>
+        <w:rPr>
+          <w:rFonts w:ascii="Lucida Console" w:hAnsi="Lucida Console" w:cs="Lucida Console"/>
+          <w:kern w:val="0"/>
+          <w:sz w:val="18"/>
+          <w:szCs w:val="18"/>
+        </w:rPr>
+        <w:t>Greating</w:t>
+      </w:r>
+      <w:proofErr w:type="spellEnd"/>
+      <w:r>
+        <w:rPr>
+          <w:rFonts w:ascii="Lucida Console" w:hAnsi="Lucida Console" w:cs="Lucida Console"/>
+          <w:kern w:val="0"/>
+          <w:sz w:val="18"/>
+          <w:szCs w:val="18"/>
+        </w:rPr>
+        <w:t xml:space="preserve"> a new branch is quick AND simple.</w:t>
+      </w:r>
+    </w:p>
+    <w:p>
+      <w:pPr>
+        <w:autoSpaceDE w:val="0"/>
+        <w:autoSpaceDN w:val="0"/>
+        <w:adjustRightInd w:val="0"/>
+        <w:jc w:val="left"/>
+        <w:rPr>
+          <w:rFonts w:ascii="Lucida Console" w:hAnsi="Lucida Console" w:cs="Lucida Console"/>
+          <w:kern w:val="0"/>
+          <w:sz w:val="18"/>
+          <w:szCs w:val="18"/>
+        </w:rPr>
+      </w:pPr>
+      <w:r>
+        <w:rPr>
+          <w:rFonts w:ascii="Lucida Console" w:hAnsi="Lucida Console" w:cs="Lucida Console"/>
+          <w:kern w:val="0"/>
+          <w:sz w:val="18"/>
+          <w:szCs w:val="18"/>
+        </w:rPr>
+        <w:t>&gt;&gt;&gt;&gt;&gt;&gt;&gt; feature1</w:t>
+      </w:r>
+    </w:p>
+    <w:p>
+      <w:pPr>
         <w:rPr>
           <w:rFonts w:ascii="Arial" w:hAnsi="Arial" w:cs="Arial"/>
           <w:color w:val="1F2937"/>
@@ -2049,8 +2470,7 @@
           <w:szCs w:val="27"/>
           <w:shd w:val="clear" w:color="auto" w:fill="F9FAFB"/>
         </w:rPr>
-        <w:t>后保存：</w:t>
-      </w:r>
+      </w:pPr>
     </w:p>
     <w:p>
       <w:pPr>
@@ -2195,290 +2615,40 @@
           <w:sz w:val="18"/>
           <w:szCs w:val="18"/>
         </w:rPr>
-        <w:t>$ cat readme.txt</w:t>
-      </w:r>
-    </w:p>
-    <w:p>
-      <w:pPr>
-        <w:autoSpaceDE w:val="0"/>
-        <w:autoSpaceDN w:val="0"/>
-        <w:adjustRightInd w:val="0"/>
-        <w:jc w:val="left"/>
-        <w:rPr>
-          <w:rFonts w:ascii="Lucida Console" w:hAnsi="Lucida Console" w:cs="Lucida Console"/>
-          <w:kern w:val="0"/>
-          <w:sz w:val="18"/>
-          <w:szCs w:val="18"/>
-        </w:rPr>
-      </w:pPr>
-      <w:proofErr w:type="spellStart"/>
-      <w:r>
-        <w:rPr>
-          <w:rFonts w:ascii="Lucida Console" w:hAnsi="Lucida Console" w:cs="Lucida Console"/>
-          <w:kern w:val="0"/>
-          <w:sz w:val="18"/>
-          <w:szCs w:val="18"/>
-        </w:rPr>
-        <w:t>Git</w:t>
-      </w:r>
-      <w:proofErr w:type="spellEnd"/>
-      <w:r>
-        <w:rPr>
-          <w:rFonts w:ascii="Lucida Console" w:hAnsi="Lucida Console" w:cs="Lucida Console"/>
-          <w:kern w:val="0"/>
-          <w:sz w:val="18"/>
-          <w:szCs w:val="18"/>
-        </w:rPr>
-        <w:t xml:space="preserve"> is a distributed version control system</w:t>
-      </w:r>
-    </w:p>
-    <w:p>
-      <w:pPr>
-        <w:autoSpaceDE w:val="0"/>
-        <w:autoSpaceDN w:val="0"/>
-        <w:adjustRightInd w:val="0"/>
-        <w:jc w:val="left"/>
-        <w:rPr>
-          <w:rFonts w:ascii="Lucida Console" w:hAnsi="Lucida Console" w:cs="Lucida Console"/>
-          <w:kern w:val="0"/>
-          <w:sz w:val="18"/>
-          <w:szCs w:val="18"/>
-        </w:rPr>
-      </w:pPr>
-      <w:proofErr w:type="spellStart"/>
-      <w:r>
-        <w:rPr>
-          <w:rFonts w:ascii="Lucida Console" w:hAnsi="Lucida Console" w:cs="Lucida Console"/>
-          <w:kern w:val="0"/>
-          <w:sz w:val="18"/>
-          <w:szCs w:val="18"/>
-        </w:rPr>
-        <w:t>Git</w:t>
-      </w:r>
-      <w:proofErr w:type="spellEnd"/>
-      <w:r>
-        <w:rPr>
-          <w:rFonts w:ascii="Lucida Console" w:hAnsi="Lucida Console" w:cs="Lucida Console"/>
-          <w:kern w:val="0"/>
-          <w:sz w:val="18"/>
-          <w:szCs w:val="18"/>
-        </w:rPr>
-        <w:t xml:space="preserve"> is free software distributed under the GPL</w:t>
-      </w:r>
-    </w:p>
-    <w:p>
-      <w:pPr>
-        <w:autoSpaceDE w:val="0"/>
-        <w:autoSpaceDN w:val="0"/>
-        <w:adjustRightInd w:val="0"/>
-        <w:jc w:val="left"/>
-        <w:rPr>
-          <w:rFonts w:ascii="Lucida Console" w:hAnsi="Lucida Console" w:cs="Lucida Console"/>
-          <w:kern w:val="0"/>
-          <w:sz w:val="18"/>
-          <w:szCs w:val="18"/>
-        </w:rPr>
-      </w:pPr>
-      <w:proofErr w:type="spellStart"/>
-      <w:r>
-        <w:rPr>
-          <w:rFonts w:ascii="Lucida Console" w:hAnsi="Lucida Console" w:cs="Lucida Console"/>
-          <w:kern w:val="0"/>
-          <w:sz w:val="18"/>
-          <w:szCs w:val="18"/>
-        </w:rPr>
-        <w:t>Git</w:t>
-      </w:r>
-      <w:proofErr w:type="spellEnd"/>
-      <w:r>
-        <w:rPr>
-          <w:rFonts w:ascii="Lucida Console" w:hAnsi="Lucida Console" w:cs="Lucida Console"/>
-          <w:kern w:val="0"/>
-          <w:sz w:val="18"/>
-          <w:szCs w:val="18"/>
-        </w:rPr>
-        <w:t xml:space="preserve"> has a mutable index called stage.</w:t>
-      </w:r>
-    </w:p>
-    <w:p>
-      <w:pPr>
-        <w:autoSpaceDE w:val="0"/>
-        <w:autoSpaceDN w:val="0"/>
-        <w:adjustRightInd w:val="0"/>
-        <w:jc w:val="left"/>
-        <w:rPr>
-          <w:rFonts w:ascii="Lucida Console" w:hAnsi="Lucida Console" w:cs="Lucida Console"/>
-          <w:kern w:val="0"/>
-          <w:sz w:val="18"/>
-          <w:szCs w:val="18"/>
-        </w:rPr>
-      </w:pPr>
-      <w:proofErr w:type="spellStart"/>
-      <w:r>
-        <w:rPr>
-          <w:rFonts w:ascii="Lucida Console" w:hAnsi="Lucida Console" w:cs="Lucida Console"/>
-          <w:kern w:val="0"/>
-          <w:sz w:val="18"/>
-          <w:szCs w:val="18"/>
-        </w:rPr>
-        <w:t>Git</w:t>
-      </w:r>
-      <w:proofErr w:type="spellEnd"/>
-      <w:r>
-        <w:rPr>
-          <w:rFonts w:ascii="Lucida Console" w:hAnsi="Lucida Console" w:cs="Lucida Console"/>
-          <w:kern w:val="0"/>
-          <w:sz w:val="18"/>
-          <w:szCs w:val="18"/>
-        </w:rPr>
-        <w:t xml:space="preserve"> tracks changes of files.</w:t>
-      </w:r>
-    </w:p>
-    <w:p>
-      <w:pPr>
-        <w:autoSpaceDE w:val="0"/>
-        <w:autoSpaceDN w:val="0"/>
-        <w:adjustRightInd w:val="0"/>
-        <w:jc w:val="left"/>
-        <w:rPr>
-          <w:rFonts w:ascii="Lucida Console" w:hAnsi="Lucida Console" w:cs="Lucida Console"/>
-          <w:kern w:val="0"/>
-          <w:sz w:val="18"/>
-          <w:szCs w:val="18"/>
-        </w:rPr>
-      </w:pPr>
-      <w:r>
-        <w:rPr>
-          <w:rFonts w:ascii="Lucida Console" w:hAnsi="Lucida Console" w:cs="Lucida Console"/>
-          <w:kern w:val="0"/>
-          <w:sz w:val="18"/>
-          <w:szCs w:val="18"/>
-        </w:rPr>
-        <w:t>&lt;&lt;&lt;&lt;&lt;&lt;&lt; HEAD</w:t>
-      </w:r>
-    </w:p>
-    <w:p>
-      <w:pPr>
-        <w:autoSpaceDE w:val="0"/>
-        <w:autoSpaceDN w:val="0"/>
-        <w:adjustRightInd w:val="0"/>
-        <w:jc w:val="left"/>
-        <w:rPr>
-          <w:rFonts w:ascii="Lucida Console" w:hAnsi="Lucida Console" w:cs="Lucida Console"/>
-          <w:kern w:val="0"/>
-          <w:sz w:val="18"/>
-          <w:szCs w:val="18"/>
-        </w:rPr>
-      </w:pPr>
-      <w:proofErr w:type="spellStart"/>
-      <w:r>
-        <w:rPr>
-          <w:rFonts w:ascii="Lucida Console" w:hAnsi="Lucida Console" w:cs="Lucida Console"/>
-          <w:kern w:val="0"/>
-          <w:sz w:val="18"/>
-          <w:szCs w:val="18"/>
-        </w:rPr>
-        <w:t>Greating</w:t>
-      </w:r>
-      <w:proofErr w:type="spellEnd"/>
-      <w:r>
-        <w:rPr>
-          <w:rFonts w:ascii="Lucida Console" w:hAnsi="Lucida Console" w:cs="Lucida Console"/>
-          <w:kern w:val="0"/>
-          <w:sz w:val="18"/>
-          <w:szCs w:val="18"/>
-        </w:rPr>
-        <w:t xml:space="preserve"> a new branch is quick &amp; simple.</w:t>
-      </w:r>
-    </w:p>
-    <w:p>
-      <w:pPr>
-        <w:autoSpaceDE w:val="0"/>
-        <w:autoSpaceDN w:val="0"/>
-        <w:adjustRightInd w:val="0"/>
-        <w:jc w:val="left"/>
-        <w:rPr>
-          <w:rFonts w:ascii="Lucida Console" w:hAnsi="Lucida Console" w:cs="Lucida Console"/>
-          <w:kern w:val="0"/>
-          <w:sz w:val="18"/>
-          <w:szCs w:val="18"/>
-        </w:rPr>
-      </w:pPr>
-      <w:r>
-        <w:rPr>
-          <w:rFonts w:ascii="Lucida Console" w:hAnsi="Lucida Console" w:cs="Lucida Console"/>
-          <w:kern w:val="0"/>
-          <w:sz w:val="18"/>
-          <w:szCs w:val="18"/>
-        </w:rPr>
-        <w:t>=======</w:t>
-      </w:r>
-    </w:p>
-    <w:p>
-      <w:pPr>
-        <w:autoSpaceDE w:val="0"/>
-        <w:autoSpaceDN w:val="0"/>
-        <w:adjustRightInd w:val="0"/>
-        <w:jc w:val="left"/>
-        <w:rPr>
-          <w:rFonts w:ascii="Lucida Console" w:hAnsi="Lucida Console" w:cs="Lucida Console"/>
-          <w:kern w:val="0"/>
-          <w:sz w:val="18"/>
-          <w:szCs w:val="18"/>
-        </w:rPr>
-      </w:pPr>
-      <w:proofErr w:type="spellStart"/>
-      <w:r>
-        <w:rPr>
-          <w:rFonts w:ascii="Lucida Console" w:hAnsi="Lucida Console" w:cs="Lucida Console"/>
-          <w:kern w:val="0"/>
-          <w:sz w:val="18"/>
-          <w:szCs w:val="18"/>
-        </w:rPr>
-        <w:t>Greating</w:t>
-      </w:r>
-      <w:proofErr w:type="spellEnd"/>
-      <w:r>
-        <w:rPr>
-          <w:rFonts w:ascii="Lucida Console" w:hAnsi="Lucida Console" w:cs="Lucida Console"/>
-          <w:kern w:val="0"/>
-          <w:sz w:val="18"/>
-          <w:szCs w:val="18"/>
-        </w:rPr>
-        <w:t xml:space="preserve"> a new branch is quick AND simple.</w:t>
-      </w:r>
-    </w:p>
-    <w:p>
-      <w:pPr>
-        <w:autoSpaceDE w:val="0"/>
-        <w:autoSpaceDN w:val="0"/>
-        <w:adjustRightInd w:val="0"/>
-        <w:jc w:val="left"/>
-        <w:rPr>
-          <w:rFonts w:ascii="Lucida Console" w:hAnsi="Lucida Console" w:cs="Lucida Console"/>
-          <w:kern w:val="0"/>
-          <w:sz w:val="18"/>
-          <w:szCs w:val="18"/>
-        </w:rPr>
-      </w:pPr>
-      <w:r>
-        <w:rPr>
-          <w:rFonts w:ascii="Lucida Console" w:hAnsi="Lucida Console" w:cs="Lucida Console"/>
-          <w:kern w:val="0"/>
-          <w:sz w:val="18"/>
-          <w:szCs w:val="18"/>
-        </w:rPr>
-        <w:t>&gt;&gt;&gt;&gt;&gt;&gt;&gt; feature1</w:t>
-      </w:r>
-    </w:p>
-    <w:p>
-      <w:pPr>
-        <w:rPr>
-          <w:rFonts w:ascii="Arial" w:hAnsi="Arial" w:cs="Arial" w:hint="eastAsia"/>
-          <w:color w:val="1F2937"/>
-          <w:sz w:val="27"/>
-          <w:szCs w:val="27"/>
-          <w:shd w:val="clear" w:color="auto" w:fill="F9FAFB"/>
+        <w:t xml:space="preserve">$ </w:t>
+      </w:r>
+      <w:proofErr w:type="spellStart"/>
+      <w:r>
+        <w:rPr>
+          <w:rFonts w:ascii="Lucida Console" w:hAnsi="Lucida Console" w:cs="Lucida Console"/>
+          <w:kern w:val="0"/>
+          <w:sz w:val="18"/>
+          <w:szCs w:val="18"/>
+        </w:rPr>
+        <w:t>git</w:t>
+      </w:r>
+      <w:proofErr w:type="spellEnd"/>
+      <w:r>
+        <w:rPr>
+          <w:rFonts w:ascii="Lucida Console" w:hAnsi="Lucida Console" w:cs="Lucida Console"/>
+          <w:kern w:val="0"/>
+          <w:sz w:val="18"/>
+          <w:szCs w:val="18"/>
+        </w:rPr>
+        <w:t xml:space="preserve"> add readme.txt</w:t>
+      </w:r>
+    </w:p>
+    <w:p>
+      <w:pPr>
+        <w:autoSpaceDE w:val="0"/>
+        <w:autoSpaceDN w:val="0"/>
+        <w:adjustRightInd w:val="0"/>
+        <w:jc w:val="left"/>
+        <w:rPr>
+          <w:rFonts w:ascii="Lucida Console" w:hAnsi="Lucida Console" w:cs="Lucida Console"/>
+          <w:kern w:val="0"/>
+          <w:sz w:val="18"/>
+          <w:szCs w:val="18"/>
         </w:rPr>
       </w:pPr>
     </w:p>
@@ -2645,186 +2815,6 @@
           <w:sz w:val="18"/>
           <w:szCs w:val="18"/>
         </w:rPr>
-        <w:t xml:space="preserve"> add readme.txt</w:t>
-      </w:r>
-    </w:p>
-    <w:p>
-      <w:pPr>
-        <w:autoSpaceDE w:val="0"/>
-        <w:autoSpaceDN w:val="0"/>
-        <w:adjustRightInd w:val="0"/>
-        <w:jc w:val="left"/>
-        <w:rPr>
-          <w:rFonts w:ascii="Lucida Console" w:hAnsi="Lucida Console" w:cs="Lucida Console"/>
-          <w:kern w:val="0"/>
-          <w:sz w:val="18"/>
-          <w:szCs w:val="18"/>
-        </w:rPr>
-      </w:pPr>
-    </w:p>
-    <w:p>
-      <w:pPr>
-        <w:autoSpaceDE w:val="0"/>
-        <w:autoSpaceDN w:val="0"/>
-        <w:adjustRightInd w:val="0"/>
-        <w:jc w:val="left"/>
-        <w:rPr>
-          <w:rFonts w:ascii="Lucida Console" w:hAnsi="Lucida Console" w:cs="Lucida Console"/>
-          <w:color w:val="00BFBF"/>
-          <w:kern w:val="0"/>
-          <w:sz w:val="18"/>
-          <w:szCs w:val="18"/>
-        </w:rPr>
-      </w:pPr>
-      <w:proofErr w:type="spellStart"/>
-      <w:r>
-        <w:rPr>
-          <w:rFonts w:ascii="Lucida Console" w:hAnsi="Lucida Console" w:cs="Lucida Console"/>
-          <w:color w:val="00BF00"/>
-          <w:kern w:val="0"/>
-          <w:sz w:val="18"/>
-          <w:szCs w:val="18"/>
-        </w:rPr>
-        <w:t>admin@zebin</w:t>
-      </w:r>
-      <w:proofErr w:type="spellEnd"/>
-      <w:r>
-        <w:rPr>
-          <w:rFonts w:ascii="Lucida Console" w:hAnsi="Lucida Console" w:cs="Lucida Console"/>
-          <w:color w:val="00BF00"/>
-          <w:kern w:val="0"/>
-          <w:sz w:val="18"/>
-          <w:szCs w:val="18"/>
-        </w:rPr>
-        <w:t xml:space="preserve"> </w:t>
-      </w:r>
-      <w:r>
-        <w:rPr>
-          <w:rFonts w:ascii="Lucida Console" w:hAnsi="Lucida Console" w:cs="Lucida Console"/>
-          <w:color w:val="BF00BF"/>
-          <w:kern w:val="0"/>
-          <w:sz w:val="18"/>
-          <w:szCs w:val="18"/>
-        </w:rPr>
-        <w:t xml:space="preserve">MINGW64 </w:t>
-      </w:r>
-      <w:r>
-        <w:rPr>
-          <w:rFonts w:ascii="Lucida Console" w:hAnsi="Lucida Console" w:cs="Lucida Console"/>
-          <w:color w:val="BFBF00"/>
-          <w:kern w:val="0"/>
-          <w:sz w:val="18"/>
-          <w:szCs w:val="18"/>
-        </w:rPr>
-        <w:t>/d/</w:t>
-      </w:r>
-      <w:proofErr w:type="spellStart"/>
-      <w:r>
-        <w:rPr>
-          <w:rFonts w:ascii="Lucida Console" w:hAnsi="Lucida Console" w:cs="Lucida Console"/>
-          <w:color w:val="BFBF00"/>
-          <w:kern w:val="0"/>
-          <w:sz w:val="18"/>
-          <w:szCs w:val="18"/>
-        </w:rPr>
-        <w:t>BlueTestTry</w:t>
-      </w:r>
-      <w:proofErr w:type="spellEnd"/>
-      <w:r>
-        <w:rPr>
-          <w:rFonts w:ascii="Lucida Console" w:hAnsi="Lucida Console" w:cs="Lucida Console"/>
-          <w:color w:val="BFBF00"/>
-          <w:kern w:val="0"/>
-          <w:sz w:val="18"/>
-          <w:szCs w:val="18"/>
-        </w:rPr>
-        <w:t>/</w:t>
-      </w:r>
-      <w:proofErr w:type="spellStart"/>
-      <w:r>
-        <w:rPr>
-          <w:rFonts w:ascii="Lucida Console" w:hAnsi="Lucida Console" w:cs="Lucida Console"/>
-          <w:color w:val="BFBF00"/>
-          <w:kern w:val="0"/>
-          <w:sz w:val="18"/>
-          <w:szCs w:val="18"/>
-        </w:rPr>
-        <w:t>bluetooth</w:t>
-      </w:r>
-      <w:proofErr w:type="spellEnd"/>
-      <w:r>
-        <w:rPr>
-          <w:rFonts w:ascii="Lucida Console" w:hAnsi="Lucida Console" w:cs="Lucida Console"/>
-          <w:color w:val="00BFBF"/>
-          <w:kern w:val="0"/>
-          <w:sz w:val="18"/>
-          <w:szCs w:val="18"/>
-        </w:rPr>
-        <w:t xml:space="preserve"> (</w:t>
-      </w:r>
-      <w:proofErr w:type="spellStart"/>
-      <w:r>
-        <w:rPr>
-          <w:rFonts w:ascii="Lucida Console" w:hAnsi="Lucida Console" w:cs="Lucida Console"/>
-          <w:color w:val="00BFBF"/>
-          <w:kern w:val="0"/>
-          <w:sz w:val="18"/>
-          <w:szCs w:val="18"/>
-        </w:rPr>
-        <w:t>master|MERGING</w:t>
-      </w:r>
-      <w:proofErr w:type="spellEnd"/>
-      <w:r>
-        <w:rPr>
-          <w:rFonts w:ascii="Lucida Console" w:hAnsi="Lucida Console" w:cs="Lucida Console"/>
-          <w:color w:val="00BFBF"/>
-          <w:kern w:val="0"/>
-          <w:sz w:val="18"/>
-          <w:szCs w:val="18"/>
-        </w:rPr>
-        <w:t>)</w:t>
-      </w:r>
-    </w:p>
-    <w:p>
-      <w:pPr>
-        <w:autoSpaceDE w:val="0"/>
-        <w:autoSpaceDN w:val="0"/>
-        <w:adjustRightInd w:val="0"/>
-        <w:jc w:val="left"/>
-        <w:rPr>
-          <w:rFonts w:ascii="Lucida Console" w:hAnsi="Lucida Console" w:cs="Lucida Console"/>
-          <w:kern w:val="0"/>
-          <w:sz w:val="18"/>
-          <w:szCs w:val="18"/>
-        </w:rPr>
-      </w:pPr>
-      <w:r>
-        <w:rPr>
-          <w:rFonts w:ascii="Lucida Console" w:hAnsi="Lucida Console" w:cs="Lucida Console"/>
-          <w:kern w:val="0"/>
-          <w:sz w:val="18"/>
-          <w:szCs w:val="18"/>
-        </w:rPr>
-        <w:t xml:space="preserve">$ </w:t>
-      </w:r>
-      <w:proofErr w:type="spellStart"/>
-      <w:r>
-        <w:rPr>
-          <w:rFonts w:ascii="Lucida Console" w:hAnsi="Lucida Console" w:cs="Lucida Console"/>
-          <w:kern w:val="0"/>
-          <w:sz w:val="18"/>
-          <w:szCs w:val="18"/>
-        </w:rPr>
-        <w:t>git</w:t>
-      </w:r>
-      <w:proofErr w:type="spellEnd"/>
-      <w:r>
-        <w:rPr>
-          <w:rFonts w:ascii="Lucida Console" w:hAnsi="Lucida Console" w:cs="Lucida Console"/>
-          <w:kern w:val="0"/>
-          <w:sz w:val="18"/>
-          <w:szCs w:val="18"/>
-        </w:rPr>
         <w:t xml:space="preserve"> commit -m "conflict fixed"</w:t>
       </w:r>
     </w:p>
@@ -2872,7 +2862,7 @@
         <w:adjustRightInd w:val="0"/>
         <w:jc w:val="left"/>
         <w:rPr>
-          <w:rFonts w:ascii="Lucida Console" w:hAnsi="Lucida Console" w:cs="Lucida Console" w:hint="eastAsia"/>
+          <w:rFonts w:ascii="Lucida Console" w:hAnsi="Lucida Console" w:cs="Lucida Console"/>
           <w:kern w:val="0"/>
           <w:sz w:val="18"/>
           <w:szCs w:val="18"/>
@@ -3973,6 +3963,2445 @@
           <w:szCs w:val="18"/>
         </w:rPr>
         <w:t>Deleted branch feature1 (was 2fe9342).</w:t>
+      </w:r>
+    </w:p>
+    <w:p/>
+    <w:p>
+      <w:pPr>
+        <w:widowControl/>
+        <w:pBdr>
+          <w:top w:val="single" w:sz="2" w:space="0" w:color="E5E7EB"/>
+          <w:left w:val="single" w:sz="2" w:space="0" w:color="E5E7EB"/>
+          <w:bottom w:val="single" w:sz="2" w:space="0" w:color="E5E7EB"/>
+          <w:right w:val="single" w:sz="2" w:space="0" w:color="E5E7EB"/>
+        </w:pBdr>
+        <w:shd w:val="clear" w:color="auto" w:fill="F9FAFB"/>
+        <w:spacing w:before="100" w:beforeAutospacing="1" w:after="100" w:afterAutospacing="1"/>
+        <w:jc w:val="left"/>
+        <w:rPr>
+          <w:rFonts w:ascii="Arial" w:eastAsia="宋体" w:hAnsi="Arial" w:cs="Arial"/>
+          <w:color w:val="1F2937"/>
+          <w:kern w:val="0"/>
+          <w:sz w:val="27"/>
+          <w:szCs w:val="27"/>
+        </w:rPr>
+      </w:pPr>
+      <w:r>
+        <w:rPr>
+          <w:rFonts w:ascii="Arial" w:eastAsia="宋体" w:hAnsi="Arial" w:cs="Arial"/>
+          <w:color w:val="1F2937"/>
+          <w:kern w:val="0"/>
+          <w:sz w:val="27"/>
+          <w:szCs w:val="27"/>
+        </w:rPr>
+        <w:t>通常，合并分支时，如果可能，</w:t>
+      </w:r>
+      <w:proofErr w:type="spellStart"/>
+      <w:r>
+        <w:rPr>
+          <w:rFonts w:ascii="Arial" w:eastAsia="宋体" w:hAnsi="Arial" w:cs="Arial"/>
+          <w:color w:val="1F2937"/>
+          <w:kern w:val="0"/>
+          <w:sz w:val="27"/>
+          <w:szCs w:val="27"/>
+        </w:rPr>
+        <w:t>Git</w:t>
+      </w:r>
+      <w:proofErr w:type="spellEnd"/>
+      <w:r>
+        <w:rPr>
+          <w:rFonts w:ascii="Arial" w:eastAsia="宋体" w:hAnsi="Arial" w:cs="Arial"/>
+          <w:color w:val="1F2937"/>
+          <w:kern w:val="0"/>
+          <w:sz w:val="27"/>
+          <w:szCs w:val="27"/>
+        </w:rPr>
+        <w:t>会用</w:t>
+      </w:r>
+      <w:r>
+        <w:rPr>
+          <w:rFonts w:ascii="Consolas" w:eastAsia="宋体" w:hAnsi="Consolas" w:cs="宋体"/>
+          <w:color w:val="4B5563"/>
+          <w:kern w:val="0"/>
+          <w:sz w:val="24"/>
+          <w:szCs w:val="24"/>
+          <w:bdr w:val="single" w:sz="2" w:space="0" w:color="E5E7EB" w:frame="1"/>
+          <w:shd w:val="clear" w:color="auto" w:fill="E5E7EB"/>
+        </w:rPr>
+        <w:t>Fast forward</w:t>
+      </w:r>
+      <w:r>
+        <w:rPr>
+          <w:rFonts w:ascii="Arial" w:eastAsia="宋体" w:hAnsi="Arial" w:cs="Arial"/>
+          <w:color w:val="1F2937"/>
+          <w:kern w:val="0"/>
+          <w:sz w:val="27"/>
+          <w:szCs w:val="27"/>
+        </w:rPr>
+        <w:t>模式，但这种模式下，删除分支后，会丢掉分支信息。</w:t>
+      </w:r>
+    </w:p>
+    <w:p>
+      <w:pPr>
+        <w:widowControl/>
+        <w:pBdr>
+          <w:top w:val="single" w:sz="2" w:space="0" w:color="E5E7EB"/>
+          <w:left w:val="single" w:sz="2" w:space="0" w:color="E5E7EB"/>
+          <w:bottom w:val="single" w:sz="2" w:space="0" w:color="E5E7EB"/>
+          <w:right w:val="single" w:sz="2" w:space="0" w:color="E5E7EB"/>
+        </w:pBdr>
+        <w:shd w:val="clear" w:color="auto" w:fill="F9FAFB"/>
+        <w:spacing w:before="100" w:beforeAutospacing="1" w:after="100" w:afterAutospacing="1"/>
+        <w:jc w:val="left"/>
+        <w:rPr>
+          <w:rFonts w:ascii="Arial" w:eastAsia="宋体" w:hAnsi="Arial" w:cs="Arial"/>
+          <w:color w:val="1F2937"/>
+          <w:kern w:val="0"/>
+          <w:sz w:val="27"/>
+          <w:szCs w:val="27"/>
+        </w:rPr>
+      </w:pPr>
+      <w:r>
+        <w:rPr>
+          <w:rFonts w:ascii="Arial" w:eastAsia="宋体" w:hAnsi="Arial" w:cs="Arial"/>
+          <w:color w:val="1F2937"/>
+          <w:kern w:val="0"/>
+          <w:sz w:val="27"/>
+          <w:szCs w:val="27"/>
+        </w:rPr>
+        <w:t>如果要强制禁用</w:t>
+      </w:r>
+      <w:r>
+        <w:rPr>
+          <w:rFonts w:ascii="Consolas" w:eastAsia="宋体" w:hAnsi="Consolas" w:cs="宋体"/>
+          <w:color w:val="4B5563"/>
+          <w:kern w:val="0"/>
+          <w:sz w:val="24"/>
+          <w:szCs w:val="24"/>
+          <w:bdr w:val="single" w:sz="2" w:space="0" w:color="E5E7EB" w:frame="1"/>
+          <w:shd w:val="clear" w:color="auto" w:fill="E5E7EB"/>
+        </w:rPr>
+        <w:t>Fast forward</w:t>
+      </w:r>
+      <w:r>
+        <w:rPr>
+          <w:rFonts w:ascii="Arial" w:eastAsia="宋体" w:hAnsi="Arial" w:cs="Arial"/>
+          <w:color w:val="1F2937"/>
+          <w:kern w:val="0"/>
+          <w:sz w:val="27"/>
+          <w:szCs w:val="27"/>
+        </w:rPr>
+        <w:t>模式，</w:t>
+      </w:r>
+      <w:proofErr w:type="spellStart"/>
+      <w:r>
+        <w:rPr>
+          <w:rFonts w:ascii="Arial" w:eastAsia="宋体" w:hAnsi="Arial" w:cs="Arial"/>
+          <w:color w:val="1F2937"/>
+          <w:kern w:val="0"/>
+          <w:sz w:val="27"/>
+          <w:szCs w:val="27"/>
+        </w:rPr>
+        <w:t>Git</w:t>
+      </w:r>
+      <w:proofErr w:type="spellEnd"/>
+      <w:r>
+        <w:rPr>
+          <w:rFonts w:ascii="Arial" w:eastAsia="宋体" w:hAnsi="Arial" w:cs="Arial"/>
+          <w:color w:val="1F2937"/>
+          <w:kern w:val="0"/>
+          <w:sz w:val="27"/>
+          <w:szCs w:val="27"/>
+        </w:rPr>
+        <w:t>就会在</w:t>
+      </w:r>
+      <w:r>
+        <w:rPr>
+          <w:rFonts w:ascii="Arial" w:eastAsia="宋体" w:hAnsi="Arial" w:cs="Arial"/>
+          <w:color w:val="1F2937"/>
+          <w:kern w:val="0"/>
+          <w:sz w:val="27"/>
+          <w:szCs w:val="27"/>
+        </w:rPr>
+        <w:t>merge</w:t>
+      </w:r>
+      <w:r>
+        <w:rPr>
+          <w:rFonts w:ascii="Arial" w:eastAsia="宋体" w:hAnsi="Arial" w:cs="Arial"/>
+          <w:color w:val="1F2937"/>
+          <w:kern w:val="0"/>
+          <w:sz w:val="27"/>
+          <w:szCs w:val="27"/>
+        </w:rPr>
+        <w:t>时生成一个新的</w:t>
+      </w:r>
+      <w:r>
+        <w:rPr>
+          <w:rFonts w:ascii="Arial" w:eastAsia="宋体" w:hAnsi="Arial" w:cs="Arial"/>
+          <w:color w:val="1F2937"/>
+          <w:kern w:val="0"/>
+          <w:sz w:val="27"/>
+          <w:szCs w:val="27"/>
+        </w:rPr>
+        <w:t>commit</w:t>
+      </w:r>
+      <w:r>
+        <w:rPr>
+          <w:rFonts w:ascii="Arial" w:eastAsia="宋体" w:hAnsi="Arial" w:cs="Arial"/>
+          <w:color w:val="1F2937"/>
+          <w:kern w:val="0"/>
+          <w:sz w:val="27"/>
+          <w:szCs w:val="27"/>
+        </w:rPr>
+        <w:t>，这样，从分支历史上就可以看出分支信息。</w:t>
+      </w:r>
+    </w:p>
+    <w:p>
+      <w:pPr>
+        <w:widowControl/>
+        <w:pBdr>
+          <w:top w:val="single" w:sz="2" w:space="0" w:color="E5E7EB"/>
+          <w:left w:val="single" w:sz="2" w:space="0" w:color="E5E7EB"/>
+          <w:bottom w:val="single" w:sz="2" w:space="0" w:color="E5E7EB"/>
+          <w:right w:val="single" w:sz="2" w:space="0" w:color="E5E7EB"/>
+        </w:pBdr>
+        <w:shd w:val="clear" w:color="auto" w:fill="F9FAFB"/>
+        <w:spacing w:before="100" w:beforeAutospacing="1" w:after="100" w:afterAutospacing="1"/>
+        <w:jc w:val="left"/>
+        <w:rPr>
+          <w:rFonts w:ascii="Arial" w:eastAsia="宋体" w:hAnsi="Arial" w:cs="Arial"/>
+          <w:color w:val="1F2937"/>
+          <w:kern w:val="0"/>
+          <w:sz w:val="27"/>
+          <w:szCs w:val="27"/>
+        </w:rPr>
+      </w:pPr>
+      <w:r>
+        <w:rPr>
+          <w:rFonts w:ascii="Arial" w:eastAsia="宋体" w:hAnsi="Arial" w:cs="Arial"/>
+          <w:color w:val="1F2937"/>
+          <w:kern w:val="0"/>
+          <w:sz w:val="27"/>
+          <w:szCs w:val="27"/>
+        </w:rPr>
+        <w:t>下面我们实战一下</w:t>
+      </w:r>
+      <w:r>
+        <w:rPr>
+          <w:rFonts w:ascii="Consolas" w:eastAsia="宋体" w:hAnsi="Consolas" w:cs="宋体"/>
+          <w:color w:val="4B5563"/>
+          <w:kern w:val="0"/>
+          <w:sz w:val="24"/>
+          <w:szCs w:val="24"/>
+          <w:bdr w:val="single" w:sz="2" w:space="0" w:color="E5E7EB" w:frame="1"/>
+          <w:shd w:val="clear" w:color="auto" w:fill="E5E7EB"/>
+        </w:rPr>
+        <w:t>--no-</w:t>
+      </w:r>
+      <w:proofErr w:type="spellStart"/>
+      <w:r>
+        <w:rPr>
+          <w:rFonts w:ascii="Consolas" w:eastAsia="宋体" w:hAnsi="Consolas" w:cs="宋体"/>
+          <w:color w:val="4B5563"/>
+          <w:kern w:val="0"/>
+          <w:sz w:val="24"/>
+          <w:szCs w:val="24"/>
+          <w:bdr w:val="single" w:sz="2" w:space="0" w:color="E5E7EB" w:frame="1"/>
+          <w:shd w:val="clear" w:color="auto" w:fill="E5E7EB"/>
+        </w:rPr>
+        <w:t>ff</w:t>
+      </w:r>
+      <w:proofErr w:type="spellEnd"/>
+      <w:r>
+        <w:rPr>
+          <w:rFonts w:ascii="Arial" w:eastAsia="宋体" w:hAnsi="Arial" w:cs="Arial"/>
+          <w:color w:val="1F2937"/>
+          <w:kern w:val="0"/>
+          <w:sz w:val="27"/>
+          <w:szCs w:val="27"/>
+        </w:rPr>
+        <w:t>方式的</w:t>
+      </w:r>
+      <w:proofErr w:type="spellStart"/>
+      <w:r>
+        <w:rPr>
+          <w:rFonts w:ascii="Consolas" w:eastAsia="宋体" w:hAnsi="Consolas" w:cs="宋体"/>
+          <w:color w:val="4B5563"/>
+          <w:kern w:val="0"/>
+          <w:sz w:val="24"/>
+          <w:szCs w:val="24"/>
+          <w:bdr w:val="single" w:sz="2" w:space="0" w:color="E5E7EB" w:frame="1"/>
+          <w:shd w:val="clear" w:color="auto" w:fill="E5E7EB"/>
+        </w:rPr>
+        <w:t>git</w:t>
+      </w:r>
+      <w:proofErr w:type="spellEnd"/>
+      <w:r>
+        <w:rPr>
+          <w:rFonts w:ascii="Consolas" w:eastAsia="宋体" w:hAnsi="Consolas" w:cs="宋体"/>
+          <w:color w:val="4B5563"/>
+          <w:kern w:val="0"/>
+          <w:sz w:val="24"/>
+          <w:szCs w:val="24"/>
+          <w:bdr w:val="single" w:sz="2" w:space="0" w:color="E5E7EB" w:frame="1"/>
+          <w:shd w:val="clear" w:color="auto" w:fill="E5E7EB"/>
+        </w:rPr>
+        <w:t xml:space="preserve"> merge</w:t>
+      </w:r>
+      <w:r>
+        <w:rPr>
+          <w:rFonts w:ascii="Arial" w:eastAsia="宋体" w:hAnsi="Arial" w:cs="Arial"/>
+          <w:color w:val="1F2937"/>
+          <w:kern w:val="0"/>
+          <w:sz w:val="27"/>
+          <w:szCs w:val="27"/>
+        </w:rPr>
+        <w:t>：</w:t>
+      </w:r>
+    </w:p>
+    <w:p>
+      <w:pPr>
+        <w:autoSpaceDE w:val="0"/>
+        <w:autoSpaceDN w:val="0"/>
+        <w:adjustRightInd w:val="0"/>
+        <w:jc w:val="left"/>
+        <w:rPr>
+          <w:rFonts w:ascii="Lucida Console" w:hAnsi="Lucida Console" w:cs="Lucida Console"/>
+          <w:color w:val="00BFBF"/>
+          <w:kern w:val="0"/>
+          <w:sz w:val="18"/>
+          <w:szCs w:val="18"/>
+        </w:rPr>
+      </w:pPr>
+      <w:proofErr w:type="spellStart"/>
+      <w:r>
+        <w:rPr>
+          <w:rFonts w:ascii="Lucida Console" w:hAnsi="Lucida Console" w:cs="Lucida Console"/>
+          <w:color w:val="00BF00"/>
+          <w:kern w:val="0"/>
+          <w:sz w:val="18"/>
+          <w:szCs w:val="18"/>
+        </w:rPr>
+        <w:t>admin@zebin</w:t>
+      </w:r>
+      <w:proofErr w:type="spellEnd"/>
+      <w:r>
+        <w:rPr>
+          <w:rFonts w:ascii="Lucida Console" w:hAnsi="Lucida Console" w:cs="Lucida Console"/>
+          <w:color w:val="00BF00"/>
+          <w:kern w:val="0"/>
+          <w:sz w:val="18"/>
+          <w:szCs w:val="18"/>
+        </w:rPr>
+        <w:t xml:space="preserve"> </w:t>
+      </w:r>
+      <w:r>
+        <w:rPr>
+          <w:rFonts w:ascii="Lucida Console" w:hAnsi="Lucida Console" w:cs="Lucida Console"/>
+          <w:color w:val="BF00BF"/>
+          <w:kern w:val="0"/>
+          <w:sz w:val="18"/>
+          <w:szCs w:val="18"/>
+        </w:rPr>
+        <w:t xml:space="preserve">MINGW64 </w:t>
+      </w:r>
+      <w:r>
+        <w:rPr>
+          <w:rFonts w:ascii="Lucida Console" w:hAnsi="Lucida Console" w:cs="Lucida Console"/>
+          <w:color w:val="BFBF00"/>
+          <w:kern w:val="0"/>
+          <w:sz w:val="18"/>
+          <w:szCs w:val="18"/>
+        </w:rPr>
+        <w:t>/d/</w:t>
+      </w:r>
+      <w:proofErr w:type="spellStart"/>
+      <w:r>
+        <w:rPr>
+          <w:rFonts w:ascii="Lucida Console" w:hAnsi="Lucida Console" w:cs="Lucida Console"/>
+          <w:color w:val="BFBF00"/>
+          <w:kern w:val="0"/>
+          <w:sz w:val="18"/>
+          <w:szCs w:val="18"/>
+        </w:rPr>
+        <w:t>BlueTestTry</w:t>
+      </w:r>
+      <w:proofErr w:type="spellEnd"/>
+      <w:r>
+        <w:rPr>
+          <w:rFonts w:ascii="Lucida Console" w:hAnsi="Lucida Console" w:cs="Lucida Console"/>
+          <w:color w:val="BFBF00"/>
+          <w:kern w:val="0"/>
+          <w:sz w:val="18"/>
+          <w:szCs w:val="18"/>
+        </w:rPr>
+        <w:t>/</w:t>
+      </w:r>
+      <w:proofErr w:type="spellStart"/>
+      <w:r>
+        <w:rPr>
+          <w:rFonts w:ascii="Lucida Console" w:hAnsi="Lucida Console" w:cs="Lucida Console"/>
+          <w:color w:val="BFBF00"/>
+          <w:kern w:val="0"/>
+          <w:sz w:val="18"/>
+          <w:szCs w:val="18"/>
+        </w:rPr>
+        <w:t>bluetooth</w:t>
+      </w:r>
+      <w:proofErr w:type="spellEnd"/>
+      <w:r>
+        <w:rPr>
+          <w:rFonts w:ascii="Lucida Console" w:hAnsi="Lucida Console" w:cs="Lucida Console"/>
+          <w:color w:val="00BFBF"/>
+          <w:kern w:val="0"/>
+          <w:sz w:val="18"/>
+          <w:szCs w:val="18"/>
+        </w:rPr>
+        <w:t xml:space="preserve"> (master)</w:t>
+      </w:r>
+    </w:p>
+    <w:p>
+      <w:pPr>
+        <w:autoSpaceDE w:val="0"/>
+        <w:autoSpaceDN w:val="0"/>
+        <w:adjustRightInd w:val="0"/>
+        <w:jc w:val="left"/>
+        <w:rPr>
+          <w:rFonts w:ascii="Lucida Console" w:hAnsi="Lucida Console" w:cs="Lucida Console"/>
+          <w:kern w:val="0"/>
+          <w:sz w:val="18"/>
+          <w:szCs w:val="18"/>
+        </w:rPr>
+      </w:pPr>
+      <w:r>
+        <w:rPr>
+          <w:rFonts w:ascii="Lucida Console" w:hAnsi="Lucida Console" w:cs="Lucida Console"/>
+          <w:kern w:val="0"/>
+          <w:sz w:val="18"/>
+          <w:szCs w:val="18"/>
+        </w:rPr>
+        <w:t xml:space="preserve">$ </w:t>
+      </w:r>
+      <w:proofErr w:type="spellStart"/>
+      <w:r>
+        <w:rPr>
+          <w:rFonts w:ascii="Lucida Console" w:hAnsi="Lucida Console" w:cs="Lucida Console"/>
+          <w:kern w:val="0"/>
+          <w:sz w:val="18"/>
+          <w:szCs w:val="18"/>
+        </w:rPr>
+        <w:t>git</w:t>
+      </w:r>
+      <w:proofErr w:type="spellEnd"/>
+      <w:r>
+        <w:rPr>
+          <w:rFonts w:ascii="Lucida Console" w:hAnsi="Lucida Console" w:cs="Lucida Console"/>
+          <w:kern w:val="0"/>
+          <w:sz w:val="18"/>
+          <w:szCs w:val="18"/>
+        </w:rPr>
+        <w:t xml:space="preserve"> branch</w:t>
+      </w:r>
+    </w:p>
+    <w:p>
+      <w:pPr>
+        <w:autoSpaceDE w:val="0"/>
+        <w:autoSpaceDN w:val="0"/>
+        <w:adjustRightInd w:val="0"/>
+        <w:jc w:val="left"/>
+        <w:rPr>
+          <w:rFonts w:ascii="Lucida Console" w:hAnsi="Lucida Console" w:cs="Lucida Console"/>
+          <w:color w:val="00BF00"/>
+          <w:kern w:val="0"/>
+          <w:sz w:val="18"/>
+          <w:szCs w:val="18"/>
+        </w:rPr>
+      </w:pPr>
+      <w:r>
+        <w:rPr>
+          <w:rFonts w:ascii="Lucida Console" w:hAnsi="Lucida Console" w:cs="Lucida Console"/>
+          <w:kern w:val="0"/>
+          <w:sz w:val="18"/>
+          <w:szCs w:val="18"/>
+        </w:rPr>
+        <w:t xml:space="preserve">* </w:t>
+      </w:r>
+      <w:r>
+        <w:rPr>
+          <w:rFonts w:ascii="Lucida Console" w:hAnsi="Lucida Console" w:cs="Lucida Console"/>
+          <w:color w:val="00BF00"/>
+          <w:kern w:val="0"/>
+          <w:sz w:val="18"/>
+          <w:szCs w:val="18"/>
+        </w:rPr>
+        <w:t>master</w:t>
+      </w:r>
+    </w:p>
+    <w:p>
+      <w:pPr>
+        <w:autoSpaceDE w:val="0"/>
+        <w:autoSpaceDN w:val="0"/>
+        <w:adjustRightInd w:val="0"/>
+        <w:jc w:val="left"/>
+        <w:rPr>
+          <w:rFonts w:ascii="Lucida Console" w:hAnsi="Lucida Console" w:cs="Lucida Console"/>
+          <w:color w:val="00BF00"/>
+          <w:kern w:val="0"/>
+          <w:sz w:val="18"/>
+          <w:szCs w:val="18"/>
+        </w:rPr>
+      </w:pPr>
+    </w:p>
+    <w:p>
+      <w:pPr>
+        <w:autoSpaceDE w:val="0"/>
+        <w:autoSpaceDN w:val="0"/>
+        <w:adjustRightInd w:val="0"/>
+        <w:jc w:val="left"/>
+        <w:rPr>
+          <w:rFonts w:ascii="Lucida Console" w:hAnsi="Lucida Console" w:cs="Lucida Console"/>
+          <w:color w:val="00BFBF"/>
+          <w:kern w:val="0"/>
+          <w:sz w:val="18"/>
+          <w:szCs w:val="18"/>
+        </w:rPr>
+      </w:pPr>
+      <w:proofErr w:type="spellStart"/>
+      <w:r>
+        <w:rPr>
+          <w:rFonts w:ascii="Lucida Console" w:hAnsi="Lucida Console" w:cs="Lucida Console"/>
+          <w:color w:val="00BF00"/>
+          <w:kern w:val="0"/>
+          <w:sz w:val="18"/>
+          <w:szCs w:val="18"/>
+        </w:rPr>
+        <w:t>admin@zebin</w:t>
+      </w:r>
+      <w:proofErr w:type="spellEnd"/>
+      <w:r>
+        <w:rPr>
+          <w:rFonts w:ascii="Lucida Console" w:hAnsi="Lucida Console" w:cs="Lucida Console"/>
+          <w:color w:val="00BF00"/>
+          <w:kern w:val="0"/>
+          <w:sz w:val="18"/>
+          <w:szCs w:val="18"/>
+        </w:rPr>
+        <w:t xml:space="preserve"> </w:t>
+      </w:r>
+      <w:r>
+        <w:rPr>
+          <w:rFonts w:ascii="Lucida Console" w:hAnsi="Lucida Console" w:cs="Lucida Console"/>
+          <w:color w:val="BF00BF"/>
+          <w:kern w:val="0"/>
+          <w:sz w:val="18"/>
+          <w:szCs w:val="18"/>
+        </w:rPr>
+        <w:t xml:space="preserve">MINGW64 </w:t>
+      </w:r>
+      <w:r>
+        <w:rPr>
+          <w:rFonts w:ascii="Lucida Console" w:hAnsi="Lucida Console" w:cs="Lucida Console"/>
+          <w:color w:val="BFBF00"/>
+          <w:kern w:val="0"/>
+          <w:sz w:val="18"/>
+          <w:szCs w:val="18"/>
+        </w:rPr>
+        <w:t>/d/</w:t>
+      </w:r>
+      <w:proofErr w:type="spellStart"/>
+      <w:r>
+        <w:rPr>
+          <w:rFonts w:ascii="Lucida Console" w:hAnsi="Lucida Console" w:cs="Lucida Console"/>
+          <w:color w:val="BFBF00"/>
+          <w:kern w:val="0"/>
+          <w:sz w:val="18"/>
+          <w:szCs w:val="18"/>
+        </w:rPr>
+        <w:t>BlueTestTry</w:t>
+      </w:r>
+      <w:proofErr w:type="spellEnd"/>
+      <w:r>
+        <w:rPr>
+          <w:rFonts w:ascii="Lucida Console" w:hAnsi="Lucida Console" w:cs="Lucida Console"/>
+          <w:color w:val="BFBF00"/>
+          <w:kern w:val="0"/>
+          <w:sz w:val="18"/>
+          <w:szCs w:val="18"/>
+        </w:rPr>
+        <w:t>/</w:t>
+      </w:r>
+      <w:proofErr w:type="spellStart"/>
+      <w:r>
+        <w:rPr>
+          <w:rFonts w:ascii="Lucida Console" w:hAnsi="Lucida Console" w:cs="Lucida Console"/>
+          <w:color w:val="BFBF00"/>
+          <w:kern w:val="0"/>
+          <w:sz w:val="18"/>
+          <w:szCs w:val="18"/>
+        </w:rPr>
+        <w:t>bluetooth</w:t>
+      </w:r>
+      <w:proofErr w:type="spellEnd"/>
+      <w:r>
+        <w:rPr>
+          <w:rFonts w:ascii="Lucida Console" w:hAnsi="Lucida Console" w:cs="Lucida Console"/>
+          <w:color w:val="00BFBF"/>
+          <w:kern w:val="0"/>
+          <w:sz w:val="18"/>
+          <w:szCs w:val="18"/>
+        </w:rPr>
+        <w:t xml:space="preserve"> (master)</w:t>
+      </w:r>
+    </w:p>
+    <w:p>
+      <w:pPr>
+        <w:autoSpaceDE w:val="0"/>
+        <w:autoSpaceDN w:val="0"/>
+        <w:adjustRightInd w:val="0"/>
+        <w:jc w:val="left"/>
+        <w:rPr>
+          <w:rFonts w:ascii="Lucida Console" w:hAnsi="Lucida Console" w:cs="Lucida Console"/>
+          <w:kern w:val="0"/>
+          <w:sz w:val="18"/>
+          <w:szCs w:val="18"/>
+        </w:rPr>
+      </w:pPr>
+      <w:r>
+        <w:rPr>
+          <w:rFonts w:ascii="Lucida Console" w:hAnsi="Lucida Console" w:cs="Lucida Console"/>
+          <w:kern w:val="0"/>
+          <w:sz w:val="18"/>
+          <w:szCs w:val="18"/>
+        </w:rPr>
+        <w:t xml:space="preserve">$ </w:t>
+      </w:r>
+      <w:proofErr w:type="spellStart"/>
+      <w:r>
+        <w:rPr>
+          <w:rFonts w:ascii="Lucida Console" w:hAnsi="Lucida Console" w:cs="Lucida Console"/>
+          <w:kern w:val="0"/>
+          <w:sz w:val="18"/>
+          <w:szCs w:val="18"/>
+        </w:rPr>
+        <w:t>git</w:t>
+      </w:r>
+      <w:proofErr w:type="spellEnd"/>
+      <w:r>
+        <w:rPr>
+          <w:rFonts w:ascii="Lucida Console" w:hAnsi="Lucida Console" w:cs="Lucida Console"/>
+          <w:kern w:val="0"/>
+          <w:sz w:val="18"/>
+          <w:szCs w:val="18"/>
+        </w:rPr>
+        <w:t xml:space="preserve"> switch -c dev</w:t>
+      </w:r>
+    </w:p>
+    <w:p>
+      <w:pPr>
+        <w:autoSpaceDE w:val="0"/>
+        <w:autoSpaceDN w:val="0"/>
+        <w:adjustRightInd w:val="0"/>
+        <w:jc w:val="left"/>
+        <w:rPr>
+          <w:rFonts w:ascii="Lucida Console" w:hAnsi="Lucida Console" w:cs="Lucida Console"/>
+          <w:kern w:val="0"/>
+          <w:sz w:val="18"/>
+          <w:szCs w:val="18"/>
+        </w:rPr>
+      </w:pPr>
+      <w:r>
+        <w:rPr>
+          <w:rFonts w:ascii="Lucida Console" w:hAnsi="Lucida Console" w:cs="Lucida Console"/>
+          <w:kern w:val="0"/>
+          <w:sz w:val="18"/>
+          <w:szCs w:val="18"/>
+        </w:rPr>
+        <w:t>Switched to a new branch 'dev'</w:t>
+      </w:r>
+    </w:p>
+    <w:p>
+      <w:pPr>
+        <w:autoSpaceDE w:val="0"/>
+        <w:autoSpaceDN w:val="0"/>
+        <w:adjustRightInd w:val="0"/>
+        <w:jc w:val="left"/>
+        <w:rPr>
+          <w:rFonts w:ascii="Lucida Console" w:hAnsi="Lucida Console" w:cs="Lucida Console"/>
+          <w:kern w:val="0"/>
+          <w:sz w:val="18"/>
+          <w:szCs w:val="18"/>
+        </w:rPr>
+      </w:pPr>
+    </w:p>
+    <w:p>
+      <w:pPr>
+        <w:autoSpaceDE w:val="0"/>
+        <w:autoSpaceDN w:val="0"/>
+        <w:adjustRightInd w:val="0"/>
+        <w:jc w:val="left"/>
+        <w:rPr>
+          <w:rFonts w:ascii="Lucida Console" w:hAnsi="Lucida Console" w:cs="Lucida Console"/>
+          <w:color w:val="00BFBF"/>
+          <w:kern w:val="0"/>
+          <w:sz w:val="18"/>
+          <w:szCs w:val="18"/>
+        </w:rPr>
+      </w:pPr>
+      <w:proofErr w:type="spellStart"/>
+      <w:r>
+        <w:rPr>
+          <w:rFonts w:ascii="Lucida Console" w:hAnsi="Lucida Console" w:cs="Lucida Console"/>
+          <w:color w:val="00BF00"/>
+          <w:kern w:val="0"/>
+          <w:sz w:val="18"/>
+          <w:szCs w:val="18"/>
+        </w:rPr>
+        <w:t>admin@zebin</w:t>
+      </w:r>
+      <w:proofErr w:type="spellEnd"/>
+      <w:r>
+        <w:rPr>
+          <w:rFonts w:ascii="Lucida Console" w:hAnsi="Lucida Console" w:cs="Lucida Console"/>
+          <w:color w:val="00BF00"/>
+          <w:kern w:val="0"/>
+          <w:sz w:val="18"/>
+          <w:szCs w:val="18"/>
+        </w:rPr>
+        <w:t xml:space="preserve"> </w:t>
+      </w:r>
+      <w:r>
+        <w:rPr>
+          <w:rFonts w:ascii="Lucida Console" w:hAnsi="Lucida Console" w:cs="Lucida Console"/>
+          <w:color w:val="BF00BF"/>
+          <w:kern w:val="0"/>
+          <w:sz w:val="18"/>
+          <w:szCs w:val="18"/>
+        </w:rPr>
+        <w:t xml:space="preserve">MINGW64 </w:t>
+      </w:r>
+      <w:r>
+        <w:rPr>
+          <w:rFonts w:ascii="Lucida Console" w:hAnsi="Lucida Console" w:cs="Lucida Console"/>
+          <w:color w:val="BFBF00"/>
+          <w:kern w:val="0"/>
+          <w:sz w:val="18"/>
+          <w:szCs w:val="18"/>
+        </w:rPr>
+        <w:t>/d/</w:t>
+      </w:r>
+      <w:proofErr w:type="spellStart"/>
+      <w:r>
+        <w:rPr>
+          <w:rFonts w:ascii="Lucida Console" w:hAnsi="Lucida Console" w:cs="Lucida Console"/>
+          <w:color w:val="BFBF00"/>
+          <w:kern w:val="0"/>
+          <w:sz w:val="18"/>
+          <w:szCs w:val="18"/>
+        </w:rPr>
+        <w:t>BlueTestTry</w:t>
+      </w:r>
+      <w:proofErr w:type="spellEnd"/>
+      <w:r>
+        <w:rPr>
+          <w:rFonts w:ascii="Lucida Console" w:hAnsi="Lucida Console" w:cs="Lucida Console"/>
+          <w:color w:val="BFBF00"/>
+          <w:kern w:val="0"/>
+          <w:sz w:val="18"/>
+          <w:szCs w:val="18"/>
+        </w:rPr>
+        <w:t>/</w:t>
+      </w:r>
+      <w:proofErr w:type="spellStart"/>
+      <w:r>
+        <w:rPr>
+          <w:rFonts w:ascii="Lucida Console" w:hAnsi="Lucida Console" w:cs="Lucida Console"/>
+          <w:color w:val="BFBF00"/>
+          <w:kern w:val="0"/>
+          <w:sz w:val="18"/>
+          <w:szCs w:val="18"/>
+        </w:rPr>
+        <w:t>bluetooth</w:t>
+      </w:r>
+      <w:proofErr w:type="spellEnd"/>
+      <w:r>
+        <w:rPr>
+          <w:rFonts w:ascii="Lucida Console" w:hAnsi="Lucida Console" w:cs="Lucida Console"/>
+          <w:color w:val="00BFBF"/>
+          <w:kern w:val="0"/>
+          <w:sz w:val="18"/>
+          <w:szCs w:val="18"/>
+        </w:rPr>
+        <w:t xml:space="preserve"> (dev)</w:t>
+      </w:r>
+    </w:p>
+    <w:p>
+      <w:pPr>
+        <w:autoSpaceDE w:val="0"/>
+        <w:autoSpaceDN w:val="0"/>
+        <w:adjustRightInd w:val="0"/>
+        <w:jc w:val="left"/>
+        <w:rPr>
+          <w:rFonts w:ascii="Lucida Console" w:hAnsi="Lucida Console" w:cs="Lucida Console"/>
+          <w:kern w:val="0"/>
+          <w:sz w:val="18"/>
+          <w:szCs w:val="18"/>
+        </w:rPr>
+      </w:pPr>
+      <w:r>
+        <w:rPr>
+          <w:rFonts w:ascii="Lucida Console" w:hAnsi="Lucida Console" w:cs="Lucida Console"/>
+          <w:kern w:val="0"/>
+          <w:sz w:val="18"/>
+          <w:szCs w:val="18"/>
+        </w:rPr>
+        <w:t xml:space="preserve">$ </w:t>
+      </w:r>
+      <w:proofErr w:type="spellStart"/>
+      <w:r>
+        <w:rPr>
+          <w:rFonts w:ascii="Lucida Console" w:hAnsi="Lucida Console" w:cs="Lucida Console"/>
+          <w:kern w:val="0"/>
+          <w:sz w:val="18"/>
+          <w:szCs w:val="18"/>
+        </w:rPr>
+        <w:t>git</w:t>
+      </w:r>
+      <w:proofErr w:type="spellEnd"/>
+      <w:r>
+        <w:rPr>
+          <w:rFonts w:ascii="Lucida Console" w:hAnsi="Lucida Console" w:cs="Lucida Console"/>
+          <w:kern w:val="0"/>
+          <w:sz w:val="18"/>
+          <w:szCs w:val="18"/>
+        </w:rPr>
+        <w:t xml:space="preserve"> </w:t>
+      </w:r>
+      <w:proofErr w:type="gramStart"/>
+      <w:r>
+        <w:rPr>
+          <w:rFonts w:ascii="Lucida Console" w:hAnsi="Lucida Console" w:cs="Lucida Console"/>
+          <w:kern w:val="0"/>
+          <w:sz w:val="18"/>
+          <w:szCs w:val="18"/>
+        </w:rPr>
+        <w:t>add .</w:t>
+      </w:r>
+      <w:proofErr w:type="gramEnd"/>
+    </w:p>
+    <w:p>
+      <w:pPr>
+        <w:autoSpaceDE w:val="0"/>
+        <w:autoSpaceDN w:val="0"/>
+        <w:adjustRightInd w:val="0"/>
+        <w:jc w:val="left"/>
+        <w:rPr>
+          <w:rFonts w:ascii="Lucida Console" w:hAnsi="Lucida Console" w:cs="Lucida Console"/>
+          <w:kern w:val="0"/>
+          <w:sz w:val="18"/>
+          <w:szCs w:val="18"/>
+        </w:rPr>
+      </w:pPr>
+    </w:p>
+    <w:p>
+      <w:pPr>
+        <w:autoSpaceDE w:val="0"/>
+        <w:autoSpaceDN w:val="0"/>
+        <w:adjustRightInd w:val="0"/>
+        <w:jc w:val="left"/>
+        <w:rPr>
+          <w:rFonts w:ascii="Lucida Console" w:hAnsi="Lucida Console" w:cs="Lucida Console"/>
+          <w:color w:val="00BFBF"/>
+          <w:kern w:val="0"/>
+          <w:sz w:val="18"/>
+          <w:szCs w:val="18"/>
+        </w:rPr>
+      </w:pPr>
+      <w:proofErr w:type="spellStart"/>
+      <w:r>
+        <w:rPr>
+          <w:rFonts w:ascii="Lucida Console" w:hAnsi="Lucida Console" w:cs="Lucida Console"/>
+          <w:color w:val="00BF00"/>
+          <w:kern w:val="0"/>
+          <w:sz w:val="18"/>
+          <w:szCs w:val="18"/>
+        </w:rPr>
+        <w:t>admin@zebin</w:t>
+      </w:r>
+      <w:proofErr w:type="spellEnd"/>
+      <w:r>
+        <w:rPr>
+          <w:rFonts w:ascii="Lucida Console" w:hAnsi="Lucida Console" w:cs="Lucida Console"/>
+          <w:color w:val="00BF00"/>
+          <w:kern w:val="0"/>
+          <w:sz w:val="18"/>
+          <w:szCs w:val="18"/>
+        </w:rPr>
+        <w:t xml:space="preserve"> </w:t>
+      </w:r>
+      <w:r>
+        <w:rPr>
+          <w:rFonts w:ascii="Lucida Console" w:hAnsi="Lucida Console" w:cs="Lucida Console"/>
+          <w:color w:val="BF00BF"/>
+          <w:kern w:val="0"/>
+          <w:sz w:val="18"/>
+          <w:szCs w:val="18"/>
+        </w:rPr>
+        <w:t xml:space="preserve">MINGW64 </w:t>
+      </w:r>
+      <w:r>
+        <w:rPr>
+          <w:rFonts w:ascii="Lucida Console" w:hAnsi="Lucida Console" w:cs="Lucida Console"/>
+          <w:color w:val="BFBF00"/>
+          <w:kern w:val="0"/>
+          <w:sz w:val="18"/>
+          <w:szCs w:val="18"/>
+        </w:rPr>
+        <w:t>/d/</w:t>
+      </w:r>
+      <w:proofErr w:type="spellStart"/>
+      <w:r>
+        <w:rPr>
+          <w:rFonts w:ascii="Lucida Console" w:hAnsi="Lucida Console" w:cs="Lucida Console"/>
+          <w:color w:val="BFBF00"/>
+          <w:kern w:val="0"/>
+          <w:sz w:val="18"/>
+          <w:szCs w:val="18"/>
+        </w:rPr>
+        <w:t>BlueTestTry</w:t>
+      </w:r>
+      <w:proofErr w:type="spellEnd"/>
+      <w:r>
+        <w:rPr>
+          <w:rFonts w:ascii="Lucida Console" w:hAnsi="Lucida Console" w:cs="Lucida Console"/>
+          <w:color w:val="BFBF00"/>
+          <w:kern w:val="0"/>
+          <w:sz w:val="18"/>
+          <w:szCs w:val="18"/>
+        </w:rPr>
+        <w:t>/</w:t>
+      </w:r>
+      <w:proofErr w:type="spellStart"/>
+      <w:r>
+        <w:rPr>
+          <w:rFonts w:ascii="Lucida Console" w:hAnsi="Lucida Console" w:cs="Lucida Console"/>
+          <w:color w:val="BFBF00"/>
+          <w:kern w:val="0"/>
+          <w:sz w:val="18"/>
+          <w:szCs w:val="18"/>
+        </w:rPr>
+        <w:t>bluetooth</w:t>
+      </w:r>
+      <w:proofErr w:type="spellEnd"/>
+      <w:r>
+        <w:rPr>
+          <w:rFonts w:ascii="Lucida Console" w:hAnsi="Lucida Console" w:cs="Lucida Console"/>
+          <w:color w:val="00BFBF"/>
+          <w:kern w:val="0"/>
+          <w:sz w:val="18"/>
+          <w:szCs w:val="18"/>
+        </w:rPr>
+        <w:t xml:space="preserve"> (dev)</w:t>
+      </w:r>
+    </w:p>
+    <w:p>
+      <w:pPr>
+        <w:autoSpaceDE w:val="0"/>
+        <w:autoSpaceDN w:val="0"/>
+        <w:adjustRightInd w:val="0"/>
+        <w:jc w:val="left"/>
+        <w:rPr>
+          <w:rFonts w:ascii="Lucida Console" w:hAnsi="Lucida Console" w:cs="Lucida Console"/>
+          <w:kern w:val="0"/>
+          <w:sz w:val="18"/>
+          <w:szCs w:val="18"/>
+        </w:rPr>
+      </w:pPr>
+      <w:r>
+        <w:rPr>
+          <w:rFonts w:ascii="Lucida Console" w:hAnsi="Lucida Console" w:cs="Lucida Console"/>
+          <w:kern w:val="0"/>
+          <w:sz w:val="18"/>
+          <w:szCs w:val="18"/>
+        </w:rPr>
+        <w:t xml:space="preserve">$ </w:t>
+      </w:r>
+      <w:proofErr w:type="spellStart"/>
+      <w:r>
+        <w:rPr>
+          <w:rFonts w:ascii="Lucida Console" w:hAnsi="Lucida Console" w:cs="Lucida Console"/>
+          <w:kern w:val="0"/>
+          <w:sz w:val="18"/>
+          <w:szCs w:val="18"/>
+        </w:rPr>
+        <w:t>git</w:t>
+      </w:r>
+      <w:proofErr w:type="spellEnd"/>
+      <w:r>
+        <w:rPr>
+          <w:rFonts w:ascii="Lucida Console" w:hAnsi="Lucida Console" w:cs="Lucida Console"/>
+          <w:kern w:val="0"/>
+          <w:sz w:val="18"/>
+          <w:szCs w:val="18"/>
+        </w:rPr>
+        <w:t xml:space="preserve"> commit -m "add merge"</w:t>
+      </w:r>
+    </w:p>
+    <w:p>
+      <w:pPr>
+        <w:autoSpaceDE w:val="0"/>
+        <w:autoSpaceDN w:val="0"/>
+        <w:adjustRightInd w:val="0"/>
+        <w:jc w:val="left"/>
+        <w:rPr>
+          <w:rFonts w:ascii="Lucida Console" w:hAnsi="Lucida Console" w:cs="Lucida Console"/>
+          <w:kern w:val="0"/>
+          <w:sz w:val="18"/>
+          <w:szCs w:val="18"/>
+        </w:rPr>
+      </w:pPr>
+      <w:r>
+        <w:rPr>
+          <w:rFonts w:ascii="Lucida Console" w:hAnsi="Lucida Console" w:cs="Lucida Console"/>
+          <w:kern w:val="0"/>
+          <w:sz w:val="18"/>
+          <w:szCs w:val="18"/>
+        </w:rPr>
+        <w:t>[dev 5ff1a19] add merge</w:t>
+      </w:r>
+    </w:p>
+    <w:p>
+      <w:pPr>
+        <w:autoSpaceDE w:val="0"/>
+        <w:autoSpaceDN w:val="0"/>
+        <w:adjustRightInd w:val="0"/>
+        <w:jc w:val="left"/>
+        <w:rPr>
+          <w:rFonts w:ascii="Lucida Console" w:hAnsi="Lucida Console" w:cs="Lucida Console"/>
+          <w:kern w:val="0"/>
+          <w:sz w:val="18"/>
+          <w:szCs w:val="18"/>
+        </w:rPr>
+      </w:pPr>
+      <w:r>
+        <w:rPr>
+          <w:rFonts w:ascii="Lucida Console" w:hAnsi="Lucida Console" w:cs="Lucida Console"/>
+          <w:kern w:val="0"/>
+          <w:sz w:val="18"/>
+          <w:szCs w:val="18"/>
+        </w:rPr>
+        <w:t xml:space="preserve"> 4 files changed, 1 </w:t>
+      </w:r>
+      <w:proofErr w:type="gramStart"/>
+      <w:r>
+        <w:rPr>
+          <w:rFonts w:ascii="Lucida Console" w:hAnsi="Lucida Console" w:cs="Lucida Console"/>
+          <w:kern w:val="0"/>
+          <w:sz w:val="18"/>
+          <w:szCs w:val="18"/>
+        </w:rPr>
+        <w:t>insertion(</w:t>
+      </w:r>
+      <w:proofErr w:type="gramEnd"/>
+      <w:r>
+        <w:rPr>
+          <w:rFonts w:ascii="Lucida Console" w:hAnsi="Lucida Console" w:cs="Lucida Console"/>
+          <w:kern w:val="0"/>
+          <w:sz w:val="18"/>
+          <w:szCs w:val="18"/>
+        </w:rPr>
+        <w:t>+), 1 deletion(-)</w:t>
+      </w:r>
+    </w:p>
+    <w:p>
+      <w:pPr>
+        <w:autoSpaceDE w:val="0"/>
+        <w:autoSpaceDN w:val="0"/>
+        <w:adjustRightInd w:val="0"/>
+        <w:jc w:val="left"/>
+        <w:rPr>
+          <w:rFonts w:ascii="Lucida Console" w:hAnsi="Lucida Console" w:cs="Lucida Console"/>
+          <w:color w:val="00BFBF"/>
+          <w:kern w:val="0"/>
+          <w:sz w:val="18"/>
+          <w:szCs w:val="18"/>
+        </w:rPr>
+      </w:pPr>
+      <w:proofErr w:type="spellStart"/>
+      <w:r>
+        <w:rPr>
+          <w:rFonts w:ascii="Lucida Console" w:hAnsi="Lucida Console" w:cs="Lucida Console"/>
+          <w:color w:val="00BF00"/>
+          <w:kern w:val="0"/>
+          <w:sz w:val="18"/>
+          <w:szCs w:val="18"/>
+        </w:rPr>
+        <w:t>admin@zebin</w:t>
+      </w:r>
+      <w:proofErr w:type="spellEnd"/>
+      <w:r>
+        <w:rPr>
+          <w:rFonts w:ascii="Lucida Console" w:hAnsi="Lucida Console" w:cs="Lucida Console"/>
+          <w:color w:val="00BF00"/>
+          <w:kern w:val="0"/>
+          <w:sz w:val="18"/>
+          <w:szCs w:val="18"/>
+        </w:rPr>
+        <w:t xml:space="preserve"> </w:t>
+      </w:r>
+      <w:r>
+        <w:rPr>
+          <w:rFonts w:ascii="Lucida Console" w:hAnsi="Lucida Console" w:cs="Lucida Console"/>
+          <w:color w:val="BF00BF"/>
+          <w:kern w:val="0"/>
+          <w:sz w:val="18"/>
+          <w:szCs w:val="18"/>
+        </w:rPr>
+        <w:t xml:space="preserve">MINGW64 </w:t>
+      </w:r>
+      <w:r>
+        <w:rPr>
+          <w:rFonts w:ascii="Lucida Console" w:hAnsi="Lucida Console" w:cs="Lucida Console"/>
+          <w:color w:val="BFBF00"/>
+          <w:kern w:val="0"/>
+          <w:sz w:val="18"/>
+          <w:szCs w:val="18"/>
+        </w:rPr>
+        <w:t>/d/</w:t>
+      </w:r>
+      <w:proofErr w:type="spellStart"/>
+      <w:r>
+        <w:rPr>
+          <w:rFonts w:ascii="Lucida Console" w:hAnsi="Lucida Console" w:cs="Lucida Console"/>
+          <w:color w:val="BFBF00"/>
+          <w:kern w:val="0"/>
+          <w:sz w:val="18"/>
+          <w:szCs w:val="18"/>
+        </w:rPr>
+        <w:t>BlueTestTry</w:t>
+      </w:r>
+      <w:proofErr w:type="spellEnd"/>
+      <w:r>
+        <w:rPr>
+          <w:rFonts w:ascii="Lucida Console" w:hAnsi="Lucida Console" w:cs="Lucida Console"/>
+          <w:color w:val="BFBF00"/>
+          <w:kern w:val="0"/>
+          <w:sz w:val="18"/>
+          <w:szCs w:val="18"/>
+        </w:rPr>
+        <w:t>/</w:t>
+      </w:r>
+      <w:proofErr w:type="spellStart"/>
+      <w:r>
+        <w:rPr>
+          <w:rFonts w:ascii="Lucida Console" w:hAnsi="Lucida Console" w:cs="Lucida Console"/>
+          <w:color w:val="BFBF00"/>
+          <w:kern w:val="0"/>
+          <w:sz w:val="18"/>
+          <w:szCs w:val="18"/>
+        </w:rPr>
+        <w:t>bluetooth</w:t>
+      </w:r>
+      <w:proofErr w:type="spellEnd"/>
+      <w:r>
+        <w:rPr>
+          <w:rFonts w:ascii="Lucida Console" w:hAnsi="Lucida Console" w:cs="Lucida Console"/>
+          <w:color w:val="00BFBF"/>
+          <w:kern w:val="0"/>
+          <w:sz w:val="18"/>
+          <w:szCs w:val="18"/>
+        </w:rPr>
+        <w:t xml:space="preserve"> (master)</w:t>
+      </w:r>
+    </w:p>
+    <w:p>
+      <w:pPr>
+        <w:autoSpaceDE w:val="0"/>
+        <w:autoSpaceDN w:val="0"/>
+        <w:adjustRightInd w:val="0"/>
+        <w:jc w:val="left"/>
+        <w:rPr>
+          <w:rFonts w:ascii="Lucida Console" w:hAnsi="Lucida Console" w:cs="Lucida Console"/>
+          <w:kern w:val="0"/>
+          <w:sz w:val="18"/>
+          <w:szCs w:val="18"/>
+        </w:rPr>
+      </w:pPr>
+      <w:r>
+        <w:rPr>
+          <w:rFonts w:ascii="Lucida Console" w:hAnsi="Lucida Console" w:cs="Lucida Console"/>
+          <w:kern w:val="0"/>
+          <w:sz w:val="18"/>
+          <w:szCs w:val="18"/>
+        </w:rPr>
+        <w:t xml:space="preserve">$ </w:t>
+      </w:r>
+      <w:proofErr w:type="spellStart"/>
+      <w:r>
+        <w:rPr>
+          <w:rFonts w:ascii="Lucida Console" w:hAnsi="Lucida Console" w:cs="Lucida Console"/>
+          <w:kern w:val="0"/>
+          <w:sz w:val="18"/>
+          <w:szCs w:val="18"/>
+        </w:rPr>
+        <w:t>git</w:t>
+      </w:r>
+      <w:proofErr w:type="spellEnd"/>
+      <w:r>
+        <w:rPr>
+          <w:rFonts w:ascii="Lucida Console" w:hAnsi="Lucida Console" w:cs="Lucida Console"/>
+          <w:kern w:val="0"/>
+          <w:sz w:val="18"/>
+          <w:szCs w:val="18"/>
+        </w:rPr>
+        <w:t xml:space="preserve"> merge --no-</w:t>
+      </w:r>
+      <w:proofErr w:type="spellStart"/>
+      <w:r>
+        <w:rPr>
+          <w:rFonts w:ascii="Lucida Console" w:hAnsi="Lucida Console" w:cs="Lucida Console"/>
+          <w:kern w:val="0"/>
+          <w:sz w:val="18"/>
+          <w:szCs w:val="18"/>
+        </w:rPr>
+        <w:t>ff</w:t>
+      </w:r>
+      <w:proofErr w:type="spellEnd"/>
+      <w:r>
+        <w:rPr>
+          <w:rFonts w:ascii="Lucida Console" w:hAnsi="Lucida Console" w:cs="Lucida Console"/>
+          <w:kern w:val="0"/>
+          <w:sz w:val="18"/>
+          <w:szCs w:val="18"/>
+        </w:rPr>
+        <w:t xml:space="preserve"> -m "merge with no-</w:t>
+      </w:r>
+      <w:proofErr w:type="spellStart"/>
+      <w:r>
+        <w:rPr>
+          <w:rFonts w:ascii="Lucida Console" w:hAnsi="Lucida Console" w:cs="Lucida Console"/>
+          <w:kern w:val="0"/>
+          <w:sz w:val="18"/>
+          <w:szCs w:val="18"/>
+        </w:rPr>
+        <w:t>ff</w:t>
+      </w:r>
+      <w:proofErr w:type="spellEnd"/>
+      <w:r>
+        <w:rPr>
+          <w:rFonts w:ascii="Lucida Console" w:hAnsi="Lucida Console" w:cs="Lucida Console"/>
+          <w:kern w:val="0"/>
+          <w:sz w:val="18"/>
+          <w:szCs w:val="18"/>
+        </w:rPr>
+        <w:t>" dev</w:t>
+      </w:r>
+    </w:p>
+    <w:p>
+      <w:pPr>
+        <w:autoSpaceDE w:val="0"/>
+        <w:autoSpaceDN w:val="0"/>
+        <w:adjustRightInd w:val="0"/>
+        <w:jc w:val="left"/>
+        <w:rPr>
+          <w:rFonts w:ascii="Lucida Console" w:hAnsi="Lucida Console" w:cs="Lucida Console"/>
+          <w:kern w:val="0"/>
+          <w:sz w:val="18"/>
+          <w:szCs w:val="18"/>
+        </w:rPr>
+      </w:pPr>
+      <w:r>
+        <w:rPr>
+          <w:rFonts w:ascii="Lucida Console" w:hAnsi="Lucida Console" w:cs="Lucida Console"/>
+          <w:kern w:val="0"/>
+          <w:sz w:val="18"/>
+          <w:szCs w:val="18"/>
+        </w:rPr>
+        <w:t>Merge made by the 'recursive' strategy.</w:t>
+      </w:r>
+    </w:p>
+    <w:p>
+      <w:pPr>
+        <w:rPr>
+          <w:rFonts w:ascii="Lucida Console" w:hAnsi="Lucida Console" w:cs="Lucida Console"/>
+          <w:kern w:val="0"/>
+          <w:sz w:val="18"/>
+          <w:szCs w:val="18"/>
+        </w:rPr>
+      </w:pPr>
+      <w:r>
+        <w:rPr>
+          <w:rFonts w:ascii="Lucida Console" w:hAnsi="Lucida Console" w:cs="Lucida Console"/>
+          <w:kern w:val="0"/>
+          <w:sz w:val="18"/>
+          <w:szCs w:val="18"/>
+        </w:rPr>
+        <w:t xml:space="preserve"> readme.txt                             </w:t>
+      </w:r>
+    </w:p>
+    <w:p>
+      <w:pPr>
+        <w:rPr>
+          <w:rFonts w:ascii="Lucida Console" w:hAnsi="Lucida Console" w:cs="Lucida Console"/>
+          <w:kern w:val="0"/>
+          <w:sz w:val="18"/>
+          <w:szCs w:val="18"/>
+        </w:rPr>
+      </w:pPr>
+    </w:p>
+    <w:p>
+      <w:pPr>
+        <w:autoSpaceDE w:val="0"/>
+        <w:autoSpaceDN w:val="0"/>
+        <w:adjustRightInd w:val="0"/>
+        <w:jc w:val="left"/>
+        <w:rPr>
+          <w:rFonts w:ascii="Lucida Console" w:hAnsi="Lucida Console" w:cs="Lucida Console"/>
+          <w:color w:val="00BFBF"/>
+          <w:kern w:val="0"/>
+          <w:sz w:val="18"/>
+          <w:szCs w:val="18"/>
+        </w:rPr>
+      </w:pPr>
+      <w:proofErr w:type="spellStart"/>
+      <w:r>
+        <w:rPr>
+          <w:rFonts w:ascii="Lucida Console" w:hAnsi="Lucida Console" w:cs="Lucida Console"/>
+          <w:color w:val="00BF00"/>
+          <w:kern w:val="0"/>
+          <w:sz w:val="18"/>
+          <w:szCs w:val="18"/>
+        </w:rPr>
+        <w:t>admin@zebin</w:t>
+      </w:r>
+      <w:proofErr w:type="spellEnd"/>
+      <w:r>
+        <w:rPr>
+          <w:rFonts w:ascii="Lucida Console" w:hAnsi="Lucida Console" w:cs="Lucida Console"/>
+          <w:color w:val="00BF00"/>
+          <w:kern w:val="0"/>
+          <w:sz w:val="18"/>
+          <w:szCs w:val="18"/>
+        </w:rPr>
+        <w:t xml:space="preserve"> </w:t>
+      </w:r>
+      <w:r>
+        <w:rPr>
+          <w:rFonts w:ascii="Lucida Console" w:hAnsi="Lucida Console" w:cs="Lucida Console"/>
+          <w:color w:val="BF00BF"/>
+          <w:kern w:val="0"/>
+          <w:sz w:val="18"/>
+          <w:szCs w:val="18"/>
+        </w:rPr>
+        <w:t xml:space="preserve">MINGW64 </w:t>
+      </w:r>
+      <w:r>
+        <w:rPr>
+          <w:rFonts w:ascii="Lucida Console" w:hAnsi="Lucida Console" w:cs="Lucida Console"/>
+          <w:color w:val="BFBF00"/>
+          <w:kern w:val="0"/>
+          <w:sz w:val="18"/>
+          <w:szCs w:val="18"/>
+        </w:rPr>
+        <w:t>/d/</w:t>
+      </w:r>
+      <w:proofErr w:type="spellStart"/>
+      <w:r>
+        <w:rPr>
+          <w:rFonts w:ascii="Lucida Console" w:hAnsi="Lucida Console" w:cs="Lucida Console"/>
+          <w:color w:val="BFBF00"/>
+          <w:kern w:val="0"/>
+          <w:sz w:val="18"/>
+          <w:szCs w:val="18"/>
+        </w:rPr>
+        <w:t>BlueTestTry</w:t>
+      </w:r>
+      <w:proofErr w:type="spellEnd"/>
+      <w:r>
+        <w:rPr>
+          <w:rFonts w:ascii="Lucida Console" w:hAnsi="Lucida Console" w:cs="Lucida Console"/>
+          <w:color w:val="BFBF00"/>
+          <w:kern w:val="0"/>
+          <w:sz w:val="18"/>
+          <w:szCs w:val="18"/>
+        </w:rPr>
+        <w:t>/</w:t>
+      </w:r>
+      <w:proofErr w:type="spellStart"/>
+      <w:r>
+        <w:rPr>
+          <w:rFonts w:ascii="Lucida Console" w:hAnsi="Lucida Console" w:cs="Lucida Console"/>
+          <w:color w:val="BFBF00"/>
+          <w:kern w:val="0"/>
+          <w:sz w:val="18"/>
+          <w:szCs w:val="18"/>
+        </w:rPr>
+        <w:t>bluetooth</w:t>
+      </w:r>
+      <w:proofErr w:type="spellEnd"/>
+      <w:r>
+        <w:rPr>
+          <w:rFonts w:ascii="Lucida Console" w:hAnsi="Lucida Console" w:cs="Lucida Console"/>
+          <w:color w:val="00BFBF"/>
+          <w:kern w:val="0"/>
+          <w:sz w:val="18"/>
+          <w:szCs w:val="18"/>
+        </w:rPr>
+        <w:t xml:space="preserve"> (master)</w:t>
+      </w:r>
+    </w:p>
+    <w:p>
+      <w:pPr>
+        <w:autoSpaceDE w:val="0"/>
+        <w:autoSpaceDN w:val="0"/>
+        <w:adjustRightInd w:val="0"/>
+        <w:jc w:val="left"/>
+        <w:rPr>
+          <w:rFonts w:ascii="Lucida Console" w:hAnsi="Lucida Console" w:cs="Lucida Console"/>
+          <w:kern w:val="0"/>
+          <w:sz w:val="18"/>
+          <w:szCs w:val="18"/>
+        </w:rPr>
+      </w:pPr>
+      <w:r>
+        <w:rPr>
+          <w:rFonts w:ascii="Lucida Console" w:hAnsi="Lucida Console" w:cs="Lucida Console"/>
+          <w:kern w:val="0"/>
+          <w:sz w:val="18"/>
+          <w:szCs w:val="18"/>
+        </w:rPr>
+        <w:t xml:space="preserve">$ </w:t>
+      </w:r>
+      <w:proofErr w:type="spellStart"/>
+      <w:r>
+        <w:rPr>
+          <w:rFonts w:ascii="Lucida Console" w:hAnsi="Lucida Console" w:cs="Lucida Console"/>
+          <w:kern w:val="0"/>
+          <w:sz w:val="18"/>
+          <w:szCs w:val="18"/>
+        </w:rPr>
+        <w:t>git</w:t>
+      </w:r>
+      <w:proofErr w:type="spellEnd"/>
+      <w:r>
+        <w:rPr>
+          <w:rFonts w:ascii="Lucida Console" w:hAnsi="Lucida Console" w:cs="Lucida Console"/>
+          <w:kern w:val="0"/>
+          <w:sz w:val="18"/>
+          <w:szCs w:val="18"/>
+        </w:rPr>
+        <w:t xml:space="preserve"> log --graph --pretty=</w:t>
+      </w:r>
+      <w:proofErr w:type="spellStart"/>
+      <w:r>
+        <w:rPr>
+          <w:rFonts w:ascii="Lucida Console" w:hAnsi="Lucida Console" w:cs="Lucida Console"/>
+          <w:kern w:val="0"/>
+          <w:sz w:val="18"/>
+          <w:szCs w:val="18"/>
+        </w:rPr>
+        <w:t>oneline</w:t>
+      </w:r>
+      <w:proofErr w:type="spellEnd"/>
+      <w:r>
+        <w:rPr>
+          <w:rFonts w:ascii="Lucida Console" w:hAnsi="Lucida Console" w:cs="Lucida Console"/>
+          <w:kern w:val="0"/>
+          <w:sz w:val="18"/>
+          <w:szCs w:val="18"/>
+        </w:rPr>
+        <w:t xml:space="preserve"> --abbrev-commit</w:t>
+      </w:r>
+    </w:p>
+    <w:p>
+      <w:pPr>
+        <w:autoSpaceDE w:val="0"/>
+        <w:autoSpaceDN w:val="0"/>
+        <w:adjustRightInd w:val="0"/>
+        <w:jc w:val="left"/>
+        <w:rPr>
+          <w:rFonts w:ascii="Lucida Console" w:hAnsi="Lucida Console" w:cs="Lucida Console"/>
+          <w:kern w:val="0"/>
+          <w:sz w:val="18"/>
+          <w:szCs w:val="18"/>
+        </w:rPr>
+      </w:pPr>
+      <w:r>
+        <w:rPr>
+          <w:rFonts w:ascii="Lucida Console" w:hAnsi="Lucida Console" w:cs="Lucida Console"/>
+          <w:kern w:val="0"/>
+          <w:sz w:val="18"/>
+          <w:szCs w:val="18"/>
+        </w:rPr>
+        <w:t xml:space="preserve">*   </w:t>
+      </w:r>
+      <w:r>
+        <w:rPr>
+          <w:rFonts w:ascii="Lucida Console" w:hAnsi="Lucida Console" w:cs="Lucida Console"/>
+          <w:color w:val="BFBF00"/>
+          <w:kern w:val="0"/>
+          <w:sz w:val="18"/>
+          <w:szCs w:val="18"/>
+        </w:rPr>
+        <w:t>f051498 (</w:t>
+      </w:r>
+      <w:r>
+        <w:rPr>
+          <w:rFonts w:ascii="Lucida Console" w:hAnsi="Lucida Console" w:cs="Lucida Console"/>
+          <w:color w:val="40FFFF"/>
+          <w:kern w:val="0"/>
+          <w:sz w:val="18"/>
+          <w:szCs w:val="18"/>
+        </w:rPr>
+        <w:t xml:space="preserve">HEAD -&gt; </w:t>
+      </w:r>
+      <w:r>
+        <w:rPr>
+          <w:rFonts w:ascii="Lucida Console" w:hAnsi="Lucida Console" w:cs="Lucida Console"/>
+          <w:color w:val="40FF40"/>
+          <w:kern w:val="0"/>
+          <w:sz w:val="18"/>
+          <w:szCs w:val="18"/>
+        </w:rPr>
+        <w:t>master</w:t>
+      </w:r>
+      <w:r>
+        <w:rPr>
+          <w:rFonts w:ascii="Lucida Console" w:hAnsi="Lucida Console" w:cs="Lucida Console"/>
+          <w:color w:val="BFBF00"/>
+          <w:kern w:val="0"/>
+          <w:sz w:val="18"/>
+          <w:szCs w:val="18"/>
+        </w:rPr>
+        <w:t>)</w:t>
+      </w:r>
+      <w:r>
+        <w:rPr>
+          <w:rFonts w:ascii="Lucida Console" w:hAnsi="Lucida Console" w:cs="Lucida Console"/>
+          <w:kern w:val="0"/>
+          <w:sz w:val="18"/>
+          <w:szCs w:val="18"/>
+        </w:rPr>
+        <w:t xml:space="preserve"> merge with no-</w:t>
+      </w:r>
+      <w:proofErr w:type="spellStart"/>
+      <w:r>
+        <w:rPr>
+          <w:rFonts w:ascii="Lucida Console" w:hAnsi="Lucida Console" w:cs="Lucida Console"/>
+          <w:kern w:val="0"/>
+          <w:sz w:val="18"/>
+          <w:szCs w:val="18"/>
+        </w:rPr>
+        <w:t>ff</w:t>
+      </w:r>
+      <w:proofErr w:type="spellEnd"/>
+    </w:p>
+    <w:p>
+      <w:pPr>
+        <w:autoSpaceDE w:val="0"/>
+        <w:autoSpaceDN w:val="0"/>
+        <w:adjustRightInd w:val="0"/>
+        <w:jc w:val="left"/>
+        <w:rPr>
+          <w:rFonts w:ascii="Lucida Console" w:hAnsi="Lucida Console" w:cs="Lucida Console"/>
+          <w:color w:val="00BF00"/>
+          <w:kern w:val="0"/>
+          <w:sz w:val="18"/>
+          <w:szCs w:val="18"/>
+        </w:rPr>
+      </w:pPr>
+      <w:r>
+        <w:rPr>
+          <w:rFonts w:ascii="Lucida Console" w:hAnsi="Lucida Console" w:cs="Lucida Console"/>
+          <w:color w:val="BF0000"/>
+          <w:kern w:val="0"/>
+          <w:sz w:val="18"/>
+          <w:szCs w:val="18"/>
+        </w:rPr>
+        <w:t>|</w:t>
+      </w:r>
+      <w:r>
+        <w:rPr>
+          <w:rFonts w:ascii="Lucida Console" w:hAnsi="Lucida Console" w:cs="Lucida Console"/>
+          <w:color w:val="00BF00"/>
+          <w:kern w:val="0"/>
+          <w:sz w:val="18"/>
+          <w:szCs w:val="18"/>
+        </w:rPr>
+        <w:t>\</w:t>
+      </w:r>
+    </w:p>
+    <w:p>
+      <w:pPr>
+        <w:autoSpaceDE w:val="0"/>
+        <w:autoSpaceDN w:val="0"/>
+        <w:adjustRightInd w:val="0"/>
+        <w:jc w:val="left"/>
+        <w:rPr>
+          <w:rFonts w:ascii="Lucida Console" w:hAnsi="Lucida Console" w:cs="Lucida Console"/>
+          <w:kern w:val="0"/>
+          <w:sz w:val="18"/>
+          <w:szCs w:val="18"/>
+        </w:rPr>
+      </w:pPr>
+      <w:r>
+        <w:rPr>
+          <w:rFonts w:ascii="Lucida Console" w:hAnsi="Lucida Console" w:cs="Lucida Console"/>
+          <w:color w:val="BF0000"/>
+          <w:kern w:val="0"/>
+          <w:sz w:val="18"/>
+          <w:szCs w:val="18"/>
+        </w:rPr>
+        <w:t>|</w:t>
+      </w:r>
+      <w:r>
+        <w:rPr>
+          <w:rFonts w:ascii="Lucida Console" w:hAnsi="Lucida Console" w:cs="Lucida Console"/>
+          <w:kern w:val="0"/>
+          <w:sz w:val="18"/>
+          <w:szCs w:val="18"/>
+        </w:rPr>
+        <w:t xml:space="preserve"> * </w:t>
+      </w:r>
+      <w:r>
+        <w:rPr>
+          <w:rFonts w:ascii="Lucida Console" w:hAnsi="Lucida Console" w:cs="Lucida Console"/>
+          <w:color w:val="BFBF00"/>
+          <w:kern w:val="0"/>
+          <w:sz w:val="18"/>
+          <w:szCs w:val="18"/>
+        </w:rPr>
+        <w:t>5ff1a19 (</w:t>
+      </w:r>
+      <w:r>
+        <w:rPr>
+          <w:rFonts w:ascii="Lucida Console" w:hAnsi="Lucida Console" w:cs="Lucida Console"/>
+          <w:color w:val="40FF40"/>
+          <w:kern w:val="0"/>
+          <w:sz w:val="18"/>
+          <w:szCs w:val="18"/>
+        </w:rPr>
+        <w:t>dev</w:t>
+      </w:r>
+      <w:r>
+        <w:rPr>
+          <w:rFonts w:ascii="Lucida Console" w:hAnsi="Lucida Console" w:cs="Lucida Console"/>
+          <w:color w:val="BFBF00"/>
+          <w:kern w:val="0"/>
+          <w:sz w:val="18"/>
+          <w:szCs w:val="18"/>
+        </w:rPr>
+        <w:t>)</w:t>
+      </w:r>
+      <w:r>
+        <w:rPr>
+          <w:rFonts w:ascii="Lucida Console" w:hAnsi="Lucida Console" w:cs="Lucida Console"/>
+          <w:kern w:val="0"/>
+          <w:sz w:val="18"/>
+          <w:szCs w:val="18"/>
+        </w:rPr>
+        <w:t xml:space="preserve"> add merge</w:t>
+      </w:r>
+    </w:p>
+    <w:p>
+      <w:pPr>
+        <w:autoSpaceDE w:val="0"/>
+        <w:autoSpaceDN w:val="0"/>
+        <w:adjustRightInd w:val="0"/>
+        <w:jc w:val="left"/>
+        <w:rPr>
+          <w:rFonts w:ascii="Lucida Console" w:hAnsi="Lucida Console" w:cs="Lucida Console"/>
+          <w:color w:val="BF0000"/>
+          <w:kern w:val="0"/>
+          <w:sz w:val="18"/>
+          <w:szCs w:val="18"/>
+        </w:rPr>
+      </w:pPr>
+      <w:r>
+        <w:rPr>
+          <w:rFonts w:ascii="Lucida Console" w:hAnsi="Lucida Console" w:cs="Lucida Console"/>
+          <w:color w:val="BF0000"/>
+          <w:kern w:val="0"/>
+          <w:sz w:val="18"/>
+          <w:szCs w:val="18"/>
+        </w:rPr>
+        <w:t>|/</w:t>
+      </w:r>
+    </w:p>
+    <w:p>
+      <w:pPr>
+        <w:autoSpaceDE w:val="0"/>
+        <w:autoSpaceDN w:val="0"/>
+        <w:adjustRightInd w:val="0"/>
+        <w:jc w:val="left"/>
+        <w:rPr>
+          <w:rFonts w:ascii="Lucida Console" w:hAnsi="Lucida Console" w:cs="Lucida Console"/>
+          <w:kern w:val="0"/>
+          <w:sz w:val="18"/>
+          <w:szCs w:val="18"/>
+        </w:rPr>
+      </w:pPr>
+      <w:r>
+        <w:rPr>
+          <w:rFonts w:ascii="Lucida Console" w:hAnsi="Lucida Console" w:cs="Lucida Console"/>
+          <w:kern w:val="0"/>
+          <w:sz w:val="18"/>
+          <w:szCs w:val="18"/>
+        </w:rPr>
+        <w:t xml:space="preserve">*   </w:t>
+      </w:r>
+      <w:r>
+        <w:rPr>
+          <w:rFonts w:ascii="Lucida Console" w:hAnsi="Lucida Console" w:cs="Lucida Console"/>
+          <w:color w:val="BFBF00"/>
+          <w:kern w:val="0"/>
+          <w:sz w:val="18"/>
+          <w:szCs w:val="18"/>
+        </w:rPr>
+        <w:t>1646b4c (</w:t>
+      </w:r>
+      <w:r>
+        <w:rPr>
+          <w:rFonts w:ascii="Lucida Console" w:hAnsi="Lucida Console" w:cs="Lucida Console"/>
+          <w:color w:val="FF4040"/>
+          <w:kern w:val="0"/>
+          <w:sz w:val="18"/>
+          <w:szCs w:val="18"/>
+        </w:rPr>
+        <w:t>origin/master</w:t>
+      </w:r>
+      <w:r>
+        <w:rPr>
+          <w:rFonts w:ascii="Lucida Console" w:hAnsi="Lucida Console" w:cs="Lucida Console"/>
+          <w:color w:val="BFBF00"/>
+          <w:kern w:val="0"/>
+          <w:sz w:val="18"/>
+          <w:szCs w:val="18"/>
+        </w:rPr>
+        <w:t xml:space="preserve">, </w:t>
+      </w:r>
+      <w:r>
+        <w:rPr>
+          <w:rFonts w:ascii="Lucida Console" w:hAnsi="Lucida Console" w:cs="Lucida Console"/>
+          <w:color w:val="FF4040"/>
+          <w:kern w:val="0"/>
+          <w:sz w:val="18"/>
+          <w:szCs w:val="18"/>
+        </w:rPr>
+        <w:t>origin/HEAD</w:t>
+      </w:r>
+      <w:r>
+        <w:rPr>
+          <w:rFonts w:ascii="Lucida Console" w:hAnsi="Lucida Console" w:cs="Lucida Console"/>
+          <w:color w:val="BFBF00"/>
+          <w:kern w:val="0"/>
+          <w:sz w:val="18"/>
+          <w:szCs w:val="18"/>
+        </w:rPr>
+        <w:t>)</w:t>
+      </w:r>
+      <w:r>
+        <w:rPr>
+          <w:rFonts w:ascii="Lucida Console" w:hAnsi="Lucida Console" w:cs="Lucida Console"/>
+          <w:kern w:val="0"/>
+          <w:sz w:val="18"/>
+          <w:szCs w:val="18"/>
+        </w:rPr>
+        <w:t xml:space="preserve"> conflict fixed</w:t>
+      </w:r>
+    </w:p>
+    <w:p>
+      <w:pPr>
+        <w:autoSpaceDE w:val="0"/>
+        <w:autoSpaceDN w:val="0"/>
+        <w:adjustRightInd w:val="0"/>
+        <w:jc w:val="left"/>
+        <w:rPr>
+          <w:rFonts w:ascii="Lucida Console" w:hAnsi="Lucida Console" w:cs="Lucida Console"/>
+          <w:color w:val="0000BF"/>
+          <w:kern w:val="0"/>
+          <w:sz w:val="18"/>
+          <w:szCs w:val="18"/>
+        </w:rPr>
+      </w:pPr>
+      <w:r>
+        <w:rPr>
+          <w:rFonts w:ascii="Lucida Console" w:hAnsi="Lucida Console" w:cs="Lucida Console"/>
+          <w:color w:val="BFBF00"/>
+          <w:kern w:val="0"/>
+          <w:sz w:val="18"/>
+          <w:szCs w:val="18"/>
+        </w:rPr>
+        <w:t>|</w:t>
+      </w:r>
+      <w:r>
+        <w:rPr>
+          <w:rFonts w:ascii="Lucida Console" w:hAnsi="Lucida Console" w:cs="Lucida Console"/>
+          <w:color w:val="0000BF"/>
+          <w:kern w:val="0"/>
+          <w:sz w:val="18"/>
+          <w:szCs w:val="18"/>
+        </w:rPr>
+        <w:t>\</w:t>
+      </w:r>
+    </w:p>
+    <w:p>
+      <w:pPr>
+        <w:autoSpaceDE w:val="0"/>
+        <w:autoSpaceDN w:val="0"/>
+        <w:adjustRightInd w:val="0"/>
+        <w:jc w:val="left"/>
+        <w:rPr>
+          <w:rFonts w:ascii="Lucida Console" w:hAnsi="Lucida Console" w:cs="Lucida Console"/>
+          <w:kern w:val="0"/>
+          <w:sz w:val="18"/>
+          <w:szCs w:val="18"/>
+        </w:rPr>
+      </w:pPr>
+      <w:r>
+        <w:rPr>
+          <w:rFonts w:ascii="Lucida Console" w:hAnsi="Lucida Console" w:cs="Lucida Console"/>
+          <w:color w:val="BFBF00"/>
+          <w:kern w:val="0"/>
+          <w:sz w:val="18"/>
+          <w:szCs w:val="18"/>
+        </w:rPr>
+        <w:t>|</w:t>
+      </w:r>
+      <w:r>
+        <w:rPr>
+          <w:rFonts w:ascii="Lucida Console" w:hAnsi="Lucida Console" w:cs="Lucida Console"/>
+          <w:kern w:val="0"/>
+          <w:sz w:val="18"/>
+          <w:szCs w:val="18"/>
+        </w:rPr>
+        <w:t xml:space="preserve"> * </w:t>
+      </w:r>
+      <w:r>
+        <w:rPr>
+          <w:rFonts w:ascii="Lucida Console" w:hAnsi="Lucida Console" w:cs="Lucida Console"/>
+          <w:color w:val="BFBF00"/>
+          <w:kern w:val="0"/>
+          <w:sz w:val="18"/>
+          <w:szCs w:val="18"/>
+        </w:rPr>
+        <w:t>2fe9342</w:t>
+      </w:r>
+      <w:r>
+        <w:rPr>
+          <w:rFonts w:ascii="Lucida Console" w:hAnsi="Lucida Console" w:cs="Lucida Console"/>
+          <w:kern w:val="0"/>
+          <w:sz w:val="18"/>
+          <w:szCs w:val="18"/>
+        </w:rPr>
+        <w:t xml:space="preserve"> AND simple</w:t>
+      </w:r>
+    </w:p>
+    <w:p>
+      <w:pPr>
+        <w:autoSpaceDE w:val="0"/>
+        <w:autoSpaceDN w:val="0"/>
+        <w:adjustRightInd w:val="0"/>
+        <w:jc w:val="left"/>
+        <w:rPr>
+          <w:rFonts w:ascii="Lucida Console" w:hAnsi="Lucida Console" w:cs="Lucida Console"/>
+          <w:kern w:val="0"/>
+          <w:sz w:val="18"/>
+          <w:szCs w:val="18"/>
+        </w:rPr>
+      </w:pPr>
+      <w:r>
+        <w:rPr>
+          <w:rFonts w:ascii="Lucida Console" w:hAnsi="Lucida Console" w:cs="Lucida Console"/>
+          <w:kern w:val="0"/>
+          <w:sz w:val="18"/>
+          <w:szCs w:val="18"/>
+        </w:rPr>
+        <w:t xml:space="preserve">* </w:t>
+      </w:r>
+      <w:r>
+        <w:rPr>
+          <w:rFonts w:ascii="Lucida Console" w:hAnsi="Lucida Console" w:cs="Lucida Console"/>
+          <w:color w:val="0000BF"/>
+          <w:kern w:val="0"/>
+          <w:sz w:val="18"/>
+          <w:szCs w:val="18"/>
+        </w:rPr>
+        <w:t>|</w:t>
+      </w:r>
+      <w:r>
+        <w:rPr>
+          <w:rFonts w:ascii="Lucida Console" w:hAnsi="Lucida Console" w:cs="Lucida Console"/>
+          <w:kern w:val="0"/>
+          <w:sz w:val="18"/>
+          <w:szCs w:val="18"/>
+        </w:rPr>
+        <w:t xml:space="preserve"> </w:t>
+      </w:r>
+      <w:r>
+        <w:rPr>
+          <w:rFonts w:ascii="Lucida Console" w:hAnsi="Lucida Console" w:cs="Lucida Console"/>
+          <w:color w:val="BFBF00"/>
+          <w:kern w:val="0"/>
+          <w:sz w:val="18"/>
+          <w:szCs w:val="18"/>
+        </w:rPr>
+        <w:t>434a088</w:t>
+      </w:r>
+      <w:r>
+        <w:rPr>
+          <w:rFonts w:ascii="Lucida Console" w:hAnsi="Lucida Console" w:cs="Lucida Console"/>
+          <w:kern w:val="0"/>
+          <w:sz w:val="18"/>
+          <w:szCs w:val="18"/>
+        </w:rPr>
+        <w:t xml:space="preserve"> &amp; simple</w:t>
+      </w:r>
+    </w:p>
+    <w:p>
+      <w:pPr>
+        <w:autoSpaceDE w:val="0"/>
+        <w:autoSpaceDN w:val="0"/>
+        <w:adjustRightInd w:val="0"/>
+        <w:jc w:val="left"/>
+        <w:rPr>
+          <w:rFonts w:ascii="Lucida Console" w:hAnsi="Lucida Console" w:cs="Lucida Console"/>
+          <w:color w:val="0000BF"/>
+          <w:kern w:val="0"/>
+          <w:sz w:val="18"/>
+          <w:szCs w:val="18"/>
+        </w:rPr>
+      </w:pPr>
+      <w:r>
+        <w:rPr>
+          <w:rFonts w:ascii="Lucida Console" w:hAnsi="Lucida Console" w:cs="Lucida Console"/>
+          <w:color w:val="0000BF"/>
+          <w:kern w:val="0"/>
+          <w:sz w:val="18"/>
+          <w:szCs w:val="18"/>
+        </w:rPr>
+        <w:t>|/</w:t>
+      </w:r>
+    </w:p>
+    <w:p>
+      <w:pPr>
+        <w:autoSpaceDE w:val="0"/>
+        <w:autoSpaceDN w:val="0"/>
+        <w:adjustRightInd w:val="0"/>
+        <w:jc w:val="left"/>
+        <w:rPr>
+          <w:rFonts w:ascii="Lucida Console" w:hAnsi="Lucida Console" w:cs="Lucida Console"/>
+          <w:kern w:val="0"/>
+          <w:sz w:val="18"/>
+          <w:szCs w:val="18"/>
+        </w:rPr>
+      </w:pPr>
+      <w:r>
+        <w:rPr>
+          <w:rFonts w:ascii="Lucida Console" w:hAnsi="Lucida Console" w:cs="Lucida Console"/>
+          <w:kern w:val="0"/>
+          <w:sz w:val="18"/>
+          <w:szCs w:val="18"/>
+        </w:rPr>
+        <w:t xml:space="preserve">* </w:t>
+      </w:r>
+      <w:r>
+        <w:rPr>
+          <w:rFonts w:ascii="Lucida Console" w:hAnsi="Lucida Console" w:cs="Lucida Console"/>
+          <w:color w:val="BFBF00"/>
+          <w:kern w:val="0"/>
+          <w:sz w:val="18"/>
+          <w:szCs w:val="18"/>
+        </w:rPr>
+        <w:t>a03f09d</w:t>
+      </w:r>
+      <w:r>
+        <w:rPr>
+          <w:rFonts w:ascii="Lucida Console" w:hAnsi="Lucida Console" w:cs="Lucida Console"/>
+          <w:kern w:val="0"/>
+          <w:sz w:val="18"/>
+          <w:szCs w:val="18"/>
+        </w:rPr>
+        <w:t xml:space="preserve"> restart all unfinished work</w:t>
+      </w:r>
+    </w:p>
+    <w:p>
+      <w:pPr>
+        <w:autoSpaceDE w:val="0"/>
+        <w:autoSpaceDN w:val="0"/>
+        <w:adjustRightInd w:val="0"/>
+        <w:jc w:val="left"/>
+        <w:rPr>
+          <w:rFonts w:ascii="Lucida Console" w:hAnsi="Lucida Console" w:cs="Lucida Console"/>
+          <w:kern w:val="0"/>
+          <w:sz w:val="18"/>
+          <w:szCs w:val="18"/>
+        </w:rPr>
+      </w:pPr>
+      <w:r>
+        <w:rPr>
+          <w:rFonts w:ascii="Lucida Console" w:hAnsi="Lucida Console" w:cs="Lucida Console"/>
+          <w:kern w:val="0"/>
+          <w:sz w:val="18"/>
+          <w:szCs w:val="18"/>
+        </w:rPr>
+        <w:t xml:space="preserve">* </w:t>
+      </w:r>
+      <w:r>
+        <w:rPr>
+          <w:rFonts w:ascii="Lucida Console" w:hAnsi="Lucida Console" w:cs="Lucida Console"/>
+          <w:color w:val="BFBF00"/>
+          <w:kern w:val="0"/>
+          <w:sz w:val="18"/>
+          <w:szCs w:val="18"/>
+        </w:rPr>
+        <w:t>06b4fce</w:t>
+      </w:r>
+      <w:r>
+        <w:rPr>
+          <w:rFonts w:ascii="Lucida Console" w:hAnsi="Lucida Console" w:cs="Lucida Console"/>
+          <w:kern w:val="0"/>
+          <w:sz w:val="18"/>
+          <w:szCs w:val="18"/>
+        </w:rPr>
+        <w:t xml:space="preserve"> transfer to pdf and html</w:t>
+      </w:r>
+    </w:p>
+    <w:p>
+      <w:pPr>
+        <w:autoSpaceDE w:val="0"/>
+        <w:autoSpaceDN w:val="0"/>
+        <w:adjustRightInd w:val="0"/>
+        <w:jc w:val="left"/>
+        <w:rPr>
+          <w:rFonts w:ascii="Lucida Console" w:hAnsi="Lucida Console" w:cs="Lucida Console"/>
+          <w:kern w:val="0"/>
+          <w:sz w:val="18"/>
+          <w:szCs w:val="18"/>
+        </w:rPr>
+      </w:pPr>
+      <w:r>
+        <w:rPr>
+          <w:rFonts w:ascii="Lucida Console" w:hAnsi="Lucida Console" w:cs="Lucida Console"/>
+          <w:kern w:val="0"/>
+          <w:sz w:val="18"/>
+          <w:szCs w:val="18"/>
+        </w:rPr>
+        <w:t xml:space="preserve">* </w:t>
+      </w:r>
+      <w:r>
+        <w:rPr>
+          <w:rFonts w:ascii="Lucida Console" w:hAnsi="Lucida Console" w:cs="Lucida Console"/>
+          <w:color w:val="BFBF00"/>
+          <w:kern w:val="0"/>
+          <w:sz w:val="18"/>
+          <w:szCs w:val="18"/>
+        </w:rPr>
+        <w:t>9d384ce</w:t>
+      </w:r>
+      <w:r>
+        <w:rPr>
+          <w:rFonts w:ascii="Lucida Console" w:hAnsi="Lucida Console" w:cs="Lucida Console"/>
+          <w:kern w:val="0"/>
+          <w:sz w:val="18"/>
+          <w:szCs w:val="18"/>
+        </w:rPr>
+        <w:t xml:space="preserve"> add document for add commit reset branch log status</w:t>
+      </w:r>
+    </w:p>
+    <w:p>
+      <w:pPr>
+        <w:autoSpaceDE w:val="0"/>
+        <w:autoSpaceDN w:val="0"/>
+        <w:adjustRightInd w:val="0"/>
+        <w:jc w:val="left"/>
+        <w:rPr>
+          <w:rFonts w:ascii="Lucida Console" w:hAnsi="Lucida Console" w:cs="Lucida Console"/>
+          <w:kern w:val="0"/>
+          <w:sz w:val="18"/>
+          <w:szCs w:val="18"/>
+        </w:rPr>
+      </w:pPr>
+      <w:r>
+        <w:rPr>
+          <w:rFonts w:ascii="Lucida Console" w:hAnsi="Lucida Console" w:cs="Lucida Console"/>
+          <w:kern w:val="0"/>
+          <w:sz w:val="18"/>
+          <w:szCs w:val="18"/>
+        </w:rPr>
+        <w:t xml:space="preserve">* </w:t>
+      </w:r>
+      <w:r>
+        <w:rPr>
+          <w:rFonts w:ascii="Lucida Console" w:hAnsi="Lucida Console" w:cs="Lucida Console"/>
+          <w:color w:val="BFBF00"/>
+          <w:kern w:val="0"/>
+          <w:sz w:val="18"/>
+          <w:szCs w:val="18"/>
+        </w:rPr>
+        <w:t>86b33dd</w:t>
+      </w:r>
+      <w:r>
+        <w:rPr>
+          <w:rFonts w:ascii="Lucida Console" w:hAnsi="Lucida Console" w:cs="Lucida Console"/>
+          <w:kern w:val="0"/>
+          <w:sz w:val="18"/>
+          <w:szCs w:val="18"/>
+        </w:rPr>
+        <w:t xml:space="preserve"> branch test</w:t>
+      </w:r>
+    </w:p>
+    <w:p>
+      <w:pPr>
+        <w:autoSpaceDE w:val="0"/>
+        <w:autoSpaceDN w:val="0"/>
+        <w:adjustRightInd w:val="0"/>
+        <w:jc w:val="left"/>
+        <w:rPr>
+          <w:rFonts w:ascii="Lucida Console" w:hAnsi="Lucida Console" w:cs="Lucida Console"/>
+          <w:kern w:val="0"/>
+          <w:sz w:val="18"/>
+          <w:szCs w:val="18"/>
+        </w:rPr>
+      </w:pPr>
+      <w:r>
+        <w:rPr>
+          <w:rFonts w:ascii="Lucida Console" w:hAnsi="Lucida Console" w:cs="Lucida Console"/>
+          <w:kern w:val="0"/>
+          <w:sz w:val="18"/>
+          <w:szCs w:val="18"/>
+        </w:rPr>
+        <w:t xml:space="preserve">* </w:t>
+      </w:r>
+      <w:r>
+        <w:rPr>
+          <w:rFonts w:ascii="Lucida Console" w:hAnsi="Lucida Console" w:cs="Lucida Console"/>
+          <w:color w:val="BFBF00"/>
+          <w:kern w:val="0"/>
+          <w:sz w:val="18"/>
+          <w:szCs w:val="18"/>
+        </w:rPr>
+        <w:t>2ee2e28 (</w:t>
+      </w:r>
+      <w:r>
+        <w:rPr>
+          <w:rFonts w:ascii="Lucida Console" w:hAnsi="Lucida Console" w:cs="Lucida Console"/>
+          <w:color w:val="FF4040"/>
+          <w:kern w:val="0"/>
+          <w:sz w:val="18"/>
+          <w:szCs w:val="18"/>
+        </w:rPr>
+        <w:t>origin/dev</w:t>
+      </w:r>
+      <w:r>
+        <w:rPr>
+          <w:rFonts w:ascii="Lucida Console" w:hAnsi="Lucida Console" w:cs="Lucida Console"/>
+          <w:color w:val="BFBF00"/>
+          <w:kern w:val="0"/>
+          <w:sz w:val="18"/>
+          <w:szCs w:val="18"/>
+        </w:rPr>
+        <w:t>)</w:t>
+      </w:r>
+      <w:r>
+        <w:rPr>
+          <w:rFonts w:ascii="Lucida Console" w:hAnsi="Lucida Console" w:cs="Lucida Console"/>
+          <w:kern w:val="0"/>
+          <w:sz w:val="18"/>
+          <w:szCs w:val="18"/>
+        </w:rPr>
+        <w:t xml:space="preserve"> add test.txt</w:t>
+      </w:r>
+    </w:p>
+    <w:p>
+      <w:pPr>
+        <w:autoSpaceDE w:val="0"/>
+        <w:autoSpaceDN w:val="0"/>
+        <w:adjustRightInd w:val="0"/>
+        <w:jc w:val="left"/>
+        <w:rPr>
+          <w:rFonts w:ascii="Lucida Console" w:hAnsi="Lucida Console" w:cs="Lucida Console"/>
+          <w:kern w:val="0"/>
+          <w:sz w:val="18"/>
+          <w:szCs w:val="18"/>
+        </w:rPr>
+      </w:pPr>
+      <w:r>
+        <w:rPr>
+          <w:rFonts w:ascii="Lucida Console" w:hAnsi="Lucida Console" w:cs="Lucida Console"/>
+          <w:kern w:val="0"/>
+          <w:sz w:val="18"/>
+          <w:szCs w:val="18"/>
+        </w:rPr>
+        <w:t xml:space="preserve">* </w:t>
+      </w:r>
+      <w:r>
+        <w:rPr>
+          <w:rFonts w:ascii="Lucida Console" w:hAnsi="Lucida Console" w:cs="Lucida Console"/>
+          <w:color w:val="BFBF00"/>
+          <w:kern w:val="0"/>
+          <w:sz w:val="18"/>
+          <w:szCs w:val="18"/>
+        </w:rPr>
+        <w:t>9a16e16</w:t>
+      </w:r>
+      <w:r>
+        <w:rPr>
+          <w:rFonts w:ascii="Lucida Console" w:hAnsi="Lucida Console" w:cs="Lucida Console"/>
+          <w:kern w:val="0"/>
+          <w:sz w:val="18"/>
+          <w:szCs w:val="18"/>
+        </w:rPr>
+        <w:t xml:space="preserve"> of files</w:t>
+      </w:r>
+    </w:p>
+    <w:p>
+      <w:pPr>
+        <w:autoSpaceDE w:val="0"/>
+        <w:autoSpaceDN w:val="0"/>
+        <w:adjustRightInd w:val="0"/>
+        <w:jc w:val="left"/>
+        <w:rPr>
+          <w:rFonts w:ascii="Lucida Console" w:hAnsi="Lucida Console" w:cs="Lucida Console"/>
+          <w:kern w:val="0"/>
+          <w:sz w:val="18"/>
+          <w:szCs w:val="18"/>
+        </w:rPr>
+      </w:pPr>
+      <w:r>
+        <w:rPr>
+          <w:rFonts w:ascii="Lucida Console" w:hAnsi="Lucida Console" w:cs="Lucida Console"/>
+          <w:kern w:val="0"/>
+          <w:sz w:val="18"/>
+          <w:szCs w:val="18"/>
+        </w:rPr>
+        <w:t xml:space="preserve">* </w:t>
+      </w:r>
+      <w:r>
+        <w:rPr>
+          <w:rFonts w:ascii="Lucida Console" w:hAnsi="Lucida Console" w:cs="Lucida Console"/>
+          <w:color w:val="BFBF00"/>
+          <w:kern w:val="0"/>
+          <w:sz w:val="18"/>
+          <w:szCs w:val="18"/>
+        </w:rPr>
+        <w:t>e9498aa</w:t>
+      </w:r>
+      <w:r>
+        <w:rPr>
+          <w:rFonts w:ascii="Lucida Console" w:hAnsi="Lucida Console" w:cs="Lucida Console"/>
+          <w:kern w:val="0"/>
+          <w:sz w:val="18"/>
+          <w:szCs w:val="18"/>
+        </w:rPr>
+        <w:t xml:space="preserve"> </w:t>
+      </w:r>
+      <w:proofErr w:type="spellStart"/>
+      <w:r>
+        <w:rPr>
+          <w:rFonts w:ascii="Lucida Console" w:hAnsi="Lucida Console" w:cs="Lucida Console"/>
+          <w:kern w:val="0"/>
+          <w:sz w:val="18"/>
+          <w:szCs w:val="18"/>
+        </w:rPr>
+        <w:t>git</w:t>
+      </w:r>
+      <w:proofErr w:type="spellEnd"/>
+      <w:r>
+        <w:rPr>
+          <w:rFonts w:ascii="Lucida Console" w:hAnsi="Lucida Console" w:cs="Lucida Console"/>
+          <w:kern w:val="0"/>
+          <w:sz w:val="18"/>
+          <w:szCs w:val="18"/>
+        </w:rPr>
+        <w:t xml:space="preserve"> tracks changes</w:t>
+      </w:r>
+    </w:p>
+    <w:p>
+      <w:pPr>
+        <w:autoSpaceDE w:val="0"/>
+        <w:autoSpaceDN w:val="0"/>
+        <w:adjustRightInd w:val="0"/>
+        <w:jc w:val="left"/>
+        <w:rPr>
+          <w:rFonts w:ascii="Lucida Console" w:hAnsi="Lucida Console" w:cs="Lucida Console"/>
+          <w:kern w:val="0"/>
+          <w:sz w:val="18"/>
+          <w:szCs w:val="18"/>
+        </w:rPr>
+      </w:pPr>
+      <w:r>
+        <w:rPr>
+          <w:rFonts w:ascii="Lucida Console" w:hAnsi="Lucida Console" w:cs="Lucida Console"/>
+          <w:kern w:val="0"/>
+          <w:sz w:val="18"/>
+          <w:szCs w:val="18"/>
+        </w:rPr>
+        <w:t xml:space="preserve">* </w:t>
+      </w:r>
+      <w:r>
+        <w:rPr>
+          <w:rFonts w:ascii="Lucida Console" w:hAnsi="Lucida Console" w:cs="Lucida Console"/>
+          <w:color w:val="BFBF00"/>
+          <w:kern w:val="0"/>
+          <w:sz w:val="18"/>
+          <w:szCs w:val="18"/>
+        </w:rPr>
+        <w:t>4aba66f</w:t>
+      </w:r>
+      <w:r>
+        <w:rPr>
+          <w:rFonts w:ascii="Lucida Console" w:hAnsi="Lucida Console" w:cs="Lucida Console"/>
+          <w:kern w:val="0"/>
+          <w:sz w:val="18"/>
+          <w:szCs w:val="18"/>
+        </w:rPr>
+        <w:t xml:space="preserve"> understand how stage works</w:t>
+      </w:r>
+    </w:p>
+    <w:p>
+      <w:pPr>
+        <w:autoSpaceDE w:val="0"/>
+        <w:autoSpaceDN w:val="0"/>
+        <w:adjustRightInd w:val="0"/>
+        <w:jc w:val="left"/>
+        <w:rPr>
+          <w:rFonts w:ascii="Lucida Console" w:hAnsi="Lucida Console" w:cs="Lucida Console"/>
+          <w:kern w:val="0"/>
+          <w:sz w:val="18"/>
+          <w:szCs w:val="18"/>
+        </w:rPr>
+      </w:pPr>
+      <w:r>
+        <w:rPr>
+          <w:rFonts w:ascii="Lucida Console" w:hAnsi="Lucida Console" w:cs="Lucida Console"/>
+          <w:kern w:val="0"/>
+          <w:sz w:val="18"/>
+          <w:szCs w:val="18"/>
+        </w:rPr>
+        <w:t xml:space="preserve">* </w:t>
+      </w:r>
+      <w:r>
+        <w:rPr>
+          <w:rFonts w:ascii="Lucida Console" w:hAnsi="Lucida Console" w:cs="Lucida Console"/>
+          <w:color w:val="BFBF00"/>
+          <w:kern w:val="0"/>
+          <w:sz w:val="18"/>
+          <w:szCs w:val="18"/>
+        </w:rPr>
+        <w:t>dd1fcdd</w:t>
+      </w:r>
+      <w:r>
+        <w:rPr>
+          <w:rFonts w:ascii="Lucida Console" w:hAnsi="Lucida Console" w:cs="Lucida Console"/>
+          <w:kern w:val="0"/>
+          <w:sz w:val="18"/>
+          <w:szCs w:val="18"/>
+        </w:rPr>
+        <w:t xml:space="preserve"> append GPL</w:t>
+      </w:r>
+    </w:p>
+    <w:p>
+      <w:pPr>
+        <w:autoSpaceDE w:val="0"/>
+        <w:autoSpaceDN w:val="0"/>
+        <w:adjustRightInd w:val="0"/>
+        <w:jc w:val="left"/>
+        <w:rPr>
+          <w:rFonts w:ascii="Lucida Console" w:hAnsi="Lucida Console" w:cs="Lucida Console"/>
+          <w:kern w:val="0"/>
+          <w:sz w:val="18"/>
+          <w:szCs w:val="18"/>
+        </w:rPr>
+      </w:pPr>
+      <w:r>
+        <w:rPr>
+          <w:rFonts w:ascii="Lucida Console" w:hAnsi="Lucida Console" w:cs="Lucida Console"/>
+          <w:kern w:val="0"/>
+          <w:sz w:val="18"/>
+          <w:szCs w:val="18"/>
+        </w:rPr>
+        <w:t xml:space="preserve">* </w:t>
+      </w:r>
+      <w:r>
+        <w:rPr>
+          <w:rFonts w:ascii="Lucida Console" w:hAnsi="Lucida Console" w:cs="Lucida Console"/>
+          <w:color w:val="BFBF00"/>
+          <w:kern w:val="0"/>
+          <w:sz w:val="18"/>
+          <w:szCs w:val="18"/>
+        </w:rPr>
+        <w:t>20c0b88</w:t>
+      </w:r>
+      <w:r>
+        <w:rPr>
+          <w:rFonts w:ascii="Lucida Console" w:hAnsi="Lucida Console" w:cs="Lucida Console"/>
+          <w:kern w:val="0"/>
+          <w:sz w:val="18"/>
+          <w:szCs w:val="18"/>
+        </w:rPr>
+        <w:t xml:space="preserve"> add distributed</w:t>
+      </w:r>
+    </w:p>
+    <w:p>
+      <w:pPr>
+        <w:autoSpaceDE w:val="0"/>
+        <w:autoSpaceDN w:val="0"/>
+        <w:adjustRightInd w:val="0"/>
+        <w:jc w:val="left"/>
+        <w:rPr>
+          <w:rFonts w:ascii="Lucida Console" w:hAnsi="Lucida Console" w:cs="Lucida Console"/>
+          <w:kern w:val="0"/>
+          <w:sz w:val="18"/>
+          <w:szCs w:val="18"/>
+        </w:rPr>
+      </w:pPr>
+      <w:r>
+        <w:rPr>
+          <w:rFonts w:ascii="Lucida Console" w:hAnsi="Lucida Console" w:cs="Lucida Console"/>
+          <w:kern w:val="0"/>
+          <w:sz w:val="18"/>
+          <w:szCs w:val="18"/>
+        </w:rPr>
+        <w:t xml:space="preserve">* </w:t>
+      </w:r>
+      <w:r>
+        <w:rPr>
+          <w:rFonts w:ascii="Lucida Console" w:hAnsi="Lucida Console" w:cs="Lucida Console"/>
+          <w:color w:val="BFBF00"/>
+          <w:kern w:val="0"/>
+          <w:sz w:val="18"/>
+          <w:szCs w:val="18"/>
+        </w:rPr>
+        <w:t>2557423</w:t>
+      </w:r>
+      <w:r>
+        <w:rPr>
+          <w:rFonts w:ascii="Lucida Console" w:hAnsi="Lucida Console" w:cs="Lucida Console"/>
+          <w:kern w:val="0"/>
+          <w:sz w:val="18"/>
+          <w:szCs w:val="18"/>
+        </w:rPr>
+        <w:t xml:space="preserve"> wrote </w:t>
+      </w:r>
+      <w:proofErr w:type="gramStart"/>
+      <w:r>
+        <w:rPr>
+          <w:rFonts w:ascii="Lucida Console" w:hAnsi="Lucida Console" w:cs="Lucida Console"/>
+          <w:kern w:val="0"/>
+          <w:sz w:val="18"/>
+          <w:szCs w:val="18"/>
+        </w:rPr>
+        <w:t>an</w:t>
+      </w:r>
+      <w:proofErr w:type="gramEnd"/>
+      <w:r>
+        <w:rPr>
+          <w:rFonts w:ascii="Lucida Console" w:hAnsi="Lucida Console" w:cs="Lucida Console"/>
+          <w:kern w:val="0"/>
+          <w:sz w:val="18"/>
+          <w:szCs w:val="18"/>
+        </w:rPr>
+        <w:t xml:space="preserve"> new readme file</w:t>
       </w:r>
     </w:p>
     <w:p>

</xml_diff>